<commit_message>
Commit de la Práctica de D3 JS
</commit_message>
<xml_diff>
--- a/Practica_Final_Big_Data_Architecture.docx
+++ b/Practica_Final_Big_Data_Architecture.docx
@@ -479,23 +479,7 @@
           <w:sz w:val="18"/>
           <w:szCs w:val="18"/>
         </w:rPr>
-        <w:t xml:space="preserve">Creación del </w:t>
-      </w:r>
-      <w:proofErr w:type="spellStart"/>
-      <w:r>
-        <w:rPr>
-          <w:sz w:val="18"/>
-          <w:szCs w:val="18"/>
-        </w:rPr>
-        <w:t>Cluster</w:t>
-      </w:r>
-      <w:proofErr w:type="spellEnd"/>
-      <w:r>
-        <w:rPr>
-          <w:sz w:val="18"/>
-          <w:szCs w:val="18"/>
-        </w:rPr>
-        <w:t xml:space="preserve"> de Trabajo </w:t>
+        <w:t xml:space="preserve">Creación del Cluster de Trabajo </w:t>
       </w:r>
       <w:r>
         <w:rPr>
@@ -730,17 +714,8 @@
           <w:sz w:val="18"/>
           <w:szCs w:val="18"/>
         </w:rPr>
-        <w:t xml:space="preserve">Operación de </w:t>
-      </w:r>
-      <w:proofErr w:type="spellStart"/>
-      <w:r>
-        <w:rPr>
-          <w:sz w:val="18"/>
-          <w:szCs w:val="18"/>
-        </w:rPr>
-        <w:t>Staging</w:t>
-      </w:r>
-      <w:proofErr w:type="spellEnd"/>
+        <w:t>Operación de Staging</w:t>
+      </w:r>
       <w:r>
         <w:rPr>
           <w:sz w:val="18"/>
@@ -1136,37 +1111,12 @@
                 <w:bCs/>
               </w:rPr>
             </w:pPr>
-            <w:proofErr w:type="spellStart"/>
             <w:r>
               <w:rPr>
                 <w:b/>
                 <w:bCs/>
               </w:rPr>
-              <w:t>Bootcamp</w:t>
-            </w:r>
-            <w:proofErr w:type="spellEnd"/>
-            <w:r>
-              <w:rPr>
-                <w:b/>
-                <w:bCs/>
-              </w:rPr>
-              <w:t xml:space="preserve"> IV Big Data &amp; Machine </w:t>
-            </w:r>
-            <w:proofErr w:type="spellStart"/>
-            <w:r>
-              <w:rPr>
-                <w:b/>
-                <w:bCs/>
-              </w:rPr>
-              <w:t>Learning</w:t>
-            </w:r>
-            <w:proofErr w:type="spellEnd"/>
-            <w:r>
-              <w:rPr>
-                <w:b/>
-                <w:bCs/>
-              </w:rPr>
-              <w:t xml:space="preserve"> </w:t>
+              <w:t xml:space="preserve">Bootcamp IV Big Data &amp; Machine Learning </w:t>
             </w:r>
             <w:r>
               <w:rPr>
@@ -1189,7 +1139,6 @@
               </w:rPr>
               <w:t xml:space="preserve"> </w:t>
             </w:r>
-            <w:proofErr w:type="spellStart"/>
             <w:r>
               <w:rPr>
                 <w:b/>
@@ -1197,7 +1146,6 @@
               </w:rPr>
               <w:t>KeepCoding</w:t>
             </w:r>
-            <w:proofErr w:type="spellEnd"/>
           </w:p>
         </w:tc>
       </w:tr>
@@ -1238,13 +1186,8 @@
               <w:ind w:left="708"/>
             </w:pPr>
             <w:r>
-              <w:t xml:space="preserve">Big Data </w:t>
+              <w:t>Big Data Architecture</w:t>
             </w:r>
-            <w:proofErr w:type="spellStart"/>
-            <w:r>
-              <w:t>Architecture</w:t>
-            </w:r>
-            <w:proofErr w:type="spellEnd"/>
           </w:p>
         </w:tc>
       </w:tr>
@@ -1420,15 +1363,7 @@
         <w:t xml:space="preserve">un sistema </w:t>
       </w:r>
       <w:r>
-        <w:t xml:space="preserve">para recibir, almacenar y procesar un </w:t>
-      </w:r>
-      <w:proofErr w:type="spellStart"/>
-      <w:r>
-        <w:t>dataset</w:t>
-      </w:r>
-      <w:proofErr w:type="spellEnd"/>
-      <w:r>
-        <w:t xml:space="preserve"> de datos.</w:t>
+        <w:t>para recibir, almacenar y procesar un dataset de datos.</w:t>
       </w:r>
     </w:p>
     <w:p>
@@ -1442,23 +1377,7 @@
         <w:t xml:space="preserve">en el enunciado de la práctica </w:t>
       </w:r>
       <w:r>
-        <w:t xml:space="preserve">como origen, se enriquecerá con una agregación proveniente de un proceso de </w:t>
-      </w:r>
-      <w:proofErr w:type="spellStart"/>
-      <w:r>
-        <w:t>crawling</w:t>
-      </w:r>
-      <w:proofErr w:type="spellEnd"/>
-      <w:r>
-        <w:t xml:space="preserve">, se cargará en un </w:t>
-      </w:r>
-      <w:proofErr w:type="spellStart"/>
-      <w:r>
-        <w:t>cluster</w:t>
-      </w:r>
-      <w:proofErr w:type="spellEnd"/>
-      <w:r>
-        <w:t xml:space="preserve"> de Hadoop y se productivizará </w:t>
+        <w:t xml:space="preserve">como origen, se enriquecerá con una agregación proveniente de un proceso de crawling, se cargará en un cluster de Hadoop y se productivizará </w:t>
       </w:r>
       <w:r>
         <w:t>mediante</w:t>
@@ -1885,7 +1804,6 @@
       <w:r>
         <w:t xml:space="preserve"> </w:t>
       </w:r>
-      <w:proofErr w:type="spellStart"/>
       <w:r>
         <w:rPr>
           <w:b/>
@@ -1894,65 +1812,43 @@
           <w:iCs/>
           <w:color w:val="C00000"/>
         </w:rPr>
+        <w:t>Trifacta Wrangler</w:t>
+      </w:r>
+      <w:r>
+        <w:t xml:space="preserve">, </w:t>
+      </w:r>
+      <w:r>
+        <w:t xml:space="preserve">una herramienta de </w:t>
+      </w:r>
+      <w:r>
+        <w:rPr>
+          <w:i/>
+          <w:iCs/>
+        </w:rPr>
+        <w:t>Data Cleansing</w:t>
+      </w:r>
+      <w:r>
+        <w:t xml:space="preserve"> para corregir colecciones de datos y aumentar su calidad de cara a </w:t>
+      </w:r>
+      <w:r>
+        <w:t>mej</w:t>
+      </w:r>
+      <w:r>
+        <w:t>or aprovechamiento y productivización</w:t>
+      </w:r>
+      <w:r>
+        <w:t xml:space="preserve">. </w:t>
+      </w:r>
+      <w:r>
+        <w:rPr>
+          <w:b/>
+          <w:bCs/>
+          <w:i/>
+          <w:iCs/>
+          <w:color w:val="CC0000"/>
+        </w:rPr>
         <w:t>Trifacta</w:t>
       </w:r>
-      <w:proofErr w:type="spellEnd"/>
-      <w:r>
-        <w:rPr>
-          <w:b/>
-          <w:bCs/>
-          <w:i/>
-          <w:iCs/>
-          <w:color w:val="C00000"/>
-        </w:rPr>
-        <w:t xml:space="preserve"> Wrangler</w:t>
-      </w:r>
-      <w:r>
-        <w:t xml:space="preserve">, </w:t>
-      </w:r>
-      <w:r>
-        <w:t xml:space="preserve">una herramienta de </w:t>
-      </w:r>
-      <w:r>
-        <w:rPr>
-          <w:i/>
-          <w:iCs/>
-        </w:rPr>
-        <w:t xml:space="preserve">Data </w:t>
-      </w:r>
-      <w:proofErr w:type="spellStart"/>
-      <w:r>
-        <w:rPr>
-          <w:i/>
-          <w:iCs/>
-        </w:rPr>
-        <w:t>Cleansing</w:t>
-      </w:r>
-      <w:proofErr w:type="spellEnd"/>
-      <w:r>
-        <w:t xml:space="preserve"> para corregir colecciones de datos y aumentar su calidad de cara a </w:t>
-      </w:r>
-      <w:r>
-        <w:t>mej</w:t>
-      </w:r>
-      <w:r>
-        <w:t>or aprovechamiento y productivización</w:t>
-      </w:r>
-      <w:r>
-        <w:t xml:space="preserve">. </w:t>
-      </w:r>
-      <w:proofErr w:type="spellStart"/>
-      <w:r>
-        <w:rPr>
-          <w:b/>
-          <w:bCs/>
-          <w:i/>
-          <w:iCs/>
-          <w:color w:val="CC0000"/>
-        </w:rPr>
-        <w:t>Trifacta</w:t>
-      </w:r>
-      <w:proofErr w:type="spellEnd"/>
       <w:r>
         <w:rPr>
           <w:color w:val="C00000"/>
@@ -2026,7 +1922,6 @@
       <w:r>
         <w:t xml:space="preserve">total de </w:t>
       </w:r>
-      <w:proofErr w:type="spellStart"/>
       <w:r>
         <w:rPr>
           <w:b/>
@@ -2034,7 +1929,6 @@
         </w:rPr>
         <w:t>airbnb</w:t>
       </w:r>
-      <w:proofErr w:type="spellEnd"/>
       <w:r>
         <w:t xml:space="preserve"> </w:t>
       </w:r>
@@ -2151,15 +2045,7 @@
         <w:t>el</w:t>
       </w:r>
       <w:r>
-        <w:t xml:space="preserve"> </w:t>
-      </w:r>
-      <w:proofErr w:type="spellStart"/>
-      <w:r>
-        <w:t>subset</w:t>
-      </w:r>
-      <w:proofErr w:type="spellEnd"/>
-      <w:r>
-        <w:t xml:space="preserve"> de datos </w:t>
+        <w:t xml:space="preserve"> subset de datos </w:t>
       </w:r>
       <w:r>
         <w:t xml:space="preserve">de Madrid Capital </w:t>
@@ -2264,40 +2150,20 @@
       <w:r>
         <w:t xml:space="preserve"> la columna </w:t>
       </w:r>
-      <w:proofErr w:type="spellStart"/>
       <w:r>
         <w:rPr>
           <w:b/>
           <w:bCs/>
           <w:color w:val="2F5496" w:themeColor="accent1" w:themeShade="BF"/>
         </w:rPr>
-        <w:t>Neighbourhood</w:t>
-      </w:r>
-      <w:proofErr w:type="spellEnd"/>
-      <w:r>
-        <w:rPr>
-          <w:b/>
-          <w:bCs/>
+        <w:t>Neighbourhood Cleansed</w:t>
+      </w:r>
+      <w:r>
+        <w:rPr>
           <w:color w:val="2F5496" w:themeColor="accent1" w:themeShade="BF"/>
         </w:rPr>
         <w:t xml:space="preserve"> </w:t>
       </w:r>
-      <w:proofErr w:type="spellStart"/>
-      <w:r>
-        <w:rPr>
-          <w:b/>
-          <w:bCs/>
-          <w:color w:val="2F5496" w:themeColor="accent1" w:themeShade="BF"/>
-        </w:rPr>
-        <w:t>Cleansed</w:t>
-      </w:r>
-      <w:proofErr w:type="spellEnd"/>
-      <w:r>
-        <w:rPr>
-          <w:color w:val="2F5496" w:themeColor="accent1" w:themeShade="BF"/>
-        </w:rPr>
-        <w:t xml:space="preserve"> </w:t>
-      </w:r>
       <w:r>
         <w:t xml:space="preserve">observamos </w:t>
       </w:r>
@@ -2311,15 +2177,7 @@
         <w:t xml:space="preserve"> valores que no nos parecen </w:t>
       </w:r>
       <w:r>
-        <w:t xml:space="preserve">correctos para nuestro </w:t>
-      </w:r>
-      <w:proofErr w:type="spellStart"/>
-      <w:r>
-        <w:t>subset</w:t>
-      </w:r>
-      <w:proofErr w:type="spellEnd"/>
-      <w:r>
-        <w:t xml:space="preserve"> de</w:t>
+        <w:t>correctos para nuestro subset de</w:t>
       </w:r>
       <w:r>
         <w:t xml:space="preserve"> </w:t>
@@ -2457,7 +2315,6 @@
       <w:r>
         <w:t xml:space="preserve"> en la columna </w:t>
       </w:r>
-      <w:proofErr w:type="spellStart"/>
       <w:r>
         <w:rPr>
           <w:b/>
@@ -2466,7 +2323,6 @@
         </w:rPr>
         <w:t>Zipcode</w:t>
       </w:r>
-      <w:proofErr w:type="spellEnd"/>
       <w:r>
         <w:t>,</w:t>
       </w:r>
@@ -2510,15 +2366,7 @@
         <w:t>dicha fila</w:t>
       </w:r>
       <w:r>
-        <w:t xml:space="preserve">. El </w:t>
-      </w:r>
-      <w:proofErr w:type="spellStart"/>
-      <w:r>
-        <w:t>dataset</w:t>
-      </w:r>
-      <w:proofErr w:type="spellEnd"/>
-      <w:r>
-        <w:t xml:space="preserve"> </w:t>
+        <w:t xml:space="preserve">. El dataset </w:t>
       </w:r>
       <w:r>
         <w:t xml:space="preserve">nos </w:t>
@@ -2571,7 +2419,6 @@
       <w:r>
         <w:t xml:space="preserve"> </w:t>
       </w:r>
-      <w:proofErr w:type="spellStart"/>
       <w:r>
         <w:rPr>
           <w:b/>
@@ -2580,7 +2427,6 @@
         </w:rPr>
         <w:t>Weekly</w:t>
       </w:r>
-      <w:proofErr w:type="spellEnd"/>
       <w:r>
         <w:rPr>
           <w:b/>
@@ -2599,7 +2445,6 @@
       <w:r>
         <w:t xml:space="preserve"> y </w:t>
       </w:r>
-      <w:proofErr w:type="spellStart"/>
       <w:r>
         <w:rPr>
           <w:b/>
@@ -2608,7 +2453,6 @@
         </w:rPr>
         <w:t>Monthly</w:t>
       </w:r>
-      <w:proofErr w:type="spellEnd"/>
       <w:r>
         <w:rPr>
           <w:b/>
@@ -2658,15 +2502,7 @@
         <w:t xml:space="preserve"> </w:t>
       </w:r>
       <w:r>
-        <w:t xml:space="preserve">El </w:t>
-      </w:r>
-      <w:proofErr w:type="spellStart"/>
-      <w:r>
-        <w:t>dataset</w:t>
-      </w:r>
-      <w:proofErr w:type="spellEnd"/>
-      <w:r>
-        <w:t xml:space="preserve"> queda con 13.186 filas válidas.</w:t>
+        <w:t>El dataset queda con 13.186 filas válidas.</w:t>
       </w:r>
     </w:p>
     <w:p>
@@ -2714,45 +2550,66 @@
         <w:t>cuatro</w:t>
       </w:r>
       <w:r>
-        <w:t xml:space="preserve"> columnas que en nuestro </w:t>
-      </w:r>
-      <w:proofErr w:type="spellStart"/>
-      <w:r>
-        <w:t>subset</w:t>
-      </w:r>
-      <w:proofErr w:type="spellEnd"/>
+        <w:t xml:space="preserve"> columnas que en nuestro subset </w:t>
+      </w:r>
+      <w:r>
+        <w:t xml:space="preserve">de datos </w:t>
+      </w:r>
+      <w:r>
+        <w:t xml:space="preserve">están vacías: </w:t>
+      </w:r>
+      <w:r>
+        <w:rPr>
+          <w:b/>
+          <w:bCs/>
+          <w:color w:val="2F5496" w:themeColor="accent1" w:themeShade="BF"/>
+        </w:rPr>
+        <w:t>Experiences</w:t>
+      </w:r>
       <w:r>
         <w:t xml:space="preserve"> </w:t>
       </w:r>
       <w:r>
-        <w:t xml:space="preserve">de datos </w:t>
-      </w:r>
-      <w:r>
-        <w:t xml:space="preserve">están vacías: </w:t>
-      </w:r>
-      <w:proofErr w:type="spellStart"/>
-      <w:r>
         <w:rPr>
           <w:b/>
           <w:bCs/>
           <w:color w:val="2F5496" w:themeColor="accent1" w:themeShade="BF"/>
         </w:rPr>
-        <w:t>Experiences</w:t>
-      </w:r>
-      <w:proofErr w:type="spellEnd"/>
+        <w:t>Offered</w:t>
+      </w:r>
+      <w:r>
+        <w:t xml:space="preserve">, </w:t>
+      </w:r>
+      <w:r>
+        <w:rPr>
+          <w:b/>
+          <w:bCs/>
+          <w:color w:val="2F5496" w:themeColor="accent1" w:themeShade="BF"/>
+        </w:rPr>
+        <w:t>Host</w:t>
+      </w:r>
       <w:r>
         <w:t xml:space="preserve"> </w:t>
       </w:r>
-      <w:proofErr w:type="spellStart"/>
       <w:r>
         <w:rPr>
           <w:b/>
           <w:bCs/>
           <w:color w:val="2F5496" w:themeColor="accent1" w:themeShade="BF"/>
         </w:rPr>
-        <w:t>Offered</w:t>
-      </w:r>
-      <w:proofErr w:type="spellEnd"/>
+        <w:t>Acceptance</w:t>
+      </w:r>
+      <w:r>
+        <w:t xml:space="preserve"> </w:t>
+      </w:r>
+      <w:r>
+        <w:rPr>
+          <w:b/>
+          <w:bCs/>
+          <w:color w:val="2F5496" w:themeColor="accent1" w:themeShade="BF"/>
+        </w:rPr>
+        <w:t>Rate</w:t>
+      </w:r>
       <w:r>
         <w:t xml:space="preserve">, </w:t>
       </w:r>
@@ -2762,88 +2619,45 @@
           <w:bCs/>
           <w:color w:val="2F5496" w:themeColor="accent1" w:themeShade="BF"/>
         </w:rPr>
-        <w:t>Host</w:t>
+        <w:t>Has</w:t>
       </w:r>
       <w:r>
         <w:t xml:space="preserve"> </w:t>
       </w:r>
-      <w:proofErr w:type="spellStart"/>
       <w:r>
         <w:rPr>
           <w:b/>
           <w:bCs/>
           <w:color w:val="2F5496" w:themeColor="accent1" w:themeShade="BF"/>
         </w:rPr>
-        <w:t>Acceptance</w:t>
-      </w:r>
-      <w:proofErr w:type="spellEnd"/>
-      <w:r>
+        <w:t>Availability</w:t>
+      </w:r>
+      <w:r>
+        <w:t xml:space="preserve"> y </w:t>
+      </w:r>
+      <w:r>
+        <w:rPr>
+          <w:b/>
+          <w:bCs/>
+          <w:color w:val="2F5496" w:themeColor="accent1" w:themeShade="BF"/>
+        </w:rPr>
+        <w:t>Jurisdiction</w:t>
+      </w:r>
+      <w:r>
+        <w:rPr>
+          <w:b/>
+          <w:bCs/>
+        </w:rPr>
         <w:t xml:space="preserve"> </w:t>
       </w:r>
-      <w:proofErr w:type="spellStart"/>
       <w:r>
         <w:rPr>
           <w:b/>
           <w:bCs/>
           <w:color w:val="2F5496" w:themeColor="accent1" w:themeShade="BF"/>
         </w:rPr>
-        <w:t>Rate</w:t>
-      </w:r>
-      <w:proofErr w:type="spellEnd"/>
-      <w:r>
-        <w:t xml:space="preserve">, </w:t>
-      </w:r>
-      <w:r>
-        <w:rPr>
-          <w:b/>
-          <w:bCs/>
-          <w:color w:val="2F5496" w:themeColor="accent1" w:themeShade="BF"/>
-        </w:rPr>
-        <w:t>Has</w:t>
-      </w:r>
-      <w:r>
-        <w:t xml:space="preserve"> </w:t>
-      </w:r>
-      <w:proofErr w:type="spellStart"/>
-      <w:r>
-        <w:rPr>
-          <w:b/>
-          <w:bCs/>
-          <w:color w:val="2F5496" w:themeColor="accent1" w:themeShade="BF"/>
-        </w:rPr>
-        <w:t>Availability</w:t>
-      </w:r>
-      <w:proofErr w:type="spellEnd"/>
-      <w:r>
-        <w:t xml:space="preserve"> y </w:t>
-      </w:r>
-      <w:proofErr w:type="spellStart"/>
-      <w:r>
-        <w:rPr>
-          <w:b/>
-          <w:bCs/>
-          <w:color w:val="2F5496" w:themeColor="accent1" w:themeShade="BF"/>
-        </w:rPr>
-        <w:t>Jurisdiction</w:t>
-      </w:r>
-      <w:proofErr w:type="spellEnd"/>
-      <w:r>
-        <w:rPr>
-          <w:b/>
-          <w:bCs/>
-        </w:rPr>
-        <w:t xml:space="preserve"> </w:t>
-      </w:r>
-      <w:proofErr w:type="spellStart"/>
-      <w:r>
-        <w:rPr>
-          <w:b/>
-          <w:bCs/>
-          <w:color w:val="2F5496" w:themeColor="accent1" w:themeShade="BF"/>
-        </w:rPr>
         <w:t>Names</w:t>
       </w:r>
-      <w:proofErr w:type="spellEnd"/>
       <w:r>
         <w:t>.</w:t>
       </w:r>
@@ -2896,7 +2710,6 @@
       <w:r>
         <w:t xml:space="preserve"> </w:t>
       </w:r>
-      <w:proofErr w:type="spellStart"/>
       <w:r>
         <w:rPr>
           <w:b/>
@@ -2905,11 +2718,9 @@
         </w:rPr>
         <w:t>Neighbourhood</w:t>
       </w:r>
-      <w:proofErr w:type="spellEnd"/>
       <w:r>
         <w:t xml:space="preserve"> y </w:t>
       </w:r>
-      <w:proofErr w:type="spellStart"/>
       <w:r>
         <w:rPr>
           <w:b/>
@@ -2918,11 +2729,9 @@
         </w:rPr>
         <w:t>Neighbourhood</w:t>
       </w:r>
-      <w:proofErr w:type="spellEnd"/>
       <w:r>
         <w:t xml:space="preserve"> </w:t>
       </w:r>
-      <w:proofErr w:type="spellStart"/>
       <w:r>
         <w:rPr>
           <w:b/>
@@ -2931,11 +2740,9 @@
         </w:rPr>
         <w:t>Group</w:t>
       </w:r>
-      <w:proofErr w:type="spellEnd"/>
       <w:r>
         <w:t xml:space="preserve"> </w:t>
       </w:r>
-      <w:proofErr w:type="spellStart"/>
       <w:r>
         <w:rPr>
           <w:b/>
@@ -2944,11 +2751,9 @@
         </w:rPr>
         <w:t>Cleansed</w:t>
       </w:r>
-      <w:proofErr w:type="spellEnd"/>
       <w:r>
         <w:t xml:space="preserve"> porque </w:t>
       </w:r>
-      <w:proofErr w:type="spellStart"/>
       <w:r>
         <w:rPr>
           <w:b/>
@@ -2957,7 +2762,6 @@
         </w:rPr>
         <w:t>Neighbourhood</w:t>
       </w:r>
-      <w:proofErr w:type="spellEnd"/>
       <w:r>
         <w:rPr>
           <w:b/>
@@ -2965,7 +2769,6 @@
         </w:rPr>
         <w:t xml:space="preserve"> </w:t>
       </w:r>
-      <w:proofErr w:type="spellStart"/>
       <w:r>
         <w:rPr>
           <w:b/>
@@ -2974,7 +2777,6 @@
         </w:rPr>
         <w:t>Cleansed</w:t>
       </w:r>
-      <w:proofErr w:type="spellEnd"/>
       <w:r>
         <w:rPr>
           <w:b/>
@@ -3024,7 +2826,6 @@
       <w:r>
         <w:t xml:space="preserve"> y </w:t>
       </w:r>
-      <w:proofErr w:type="spellStart"/>
       <w:r>
         <w:rPr>
           <w:b/>
@@ -3033,7 +2834,6 @@
         </w:rPr>
         <w:t>State</w:t>
       </w:r>
-      <w:proofErr w:type="spellEnd"/>
       <w:r>
         <w:t xml:space="preserve"> a “</w:t>
       </w:r>
@@ -3132,7 +2932,6 @@
         </w:rPr>
         <w:t xml:space="preserve"> </w:t>
       </w:r>
-      <w:proofErr w:type="spellStart"/>
       <w:r>
         <w:rPr>
           <w:b/>
@@ -3141,14 +2940,12 @@
         </w:rPr>
         <w:t>Location</w:t>
       </w:r>
-      <w:proofErr w:type="spellEnd"/>
       <w:r>
         <w:t xml:space="preserve"> que duplica</w:t>
       </w:r>
       <w:r>
         <w:t xml:space="preserve"> </w:t>
       </w:r>
-      <w:proofErr w:type="spellStart"/>
       <w:r>
         <w:rPr>
           <w:b/>
@@ -3157,7 +2954,6 @@
         </w:rPr>
         <w:t>State</w:t>
       </w:r>
-      <w:proofErr w:type="spellEnd"/>
       <w:r>
         <w:rPr>
           <w:b/>
@@ -3194,7 +2990,6 @@
       <w:r>
         <w:t xml:space="preserve"> la columna </w:t>
       </w:r>
-      <w:proofErr w:type="spellStart"/>
       <w:r>
         <w:rPr>
           <w:b/>
@@ -3203,7 +2998,6 @@
         </w:rPr>
         <w:t>Zipcode</w:t>
       </w:r>
-      <w:proofErr w:type="spellEnd"/>
       <w:r>
         <w:t>,</w:t>
       </w:r>
@@ -4109,15 +3903,7 @@
         <w:jc w:val="both"/>
       </w:pPr>
       <w:r>
-        <w:t xml:space="preserve">El </w:t>
-      </w:r>
-      <w:proofErr w:type="spellStart"/>
-      <w:r>
-        <w:t>dataset</w:t>
-      </w:r>
-      <w:proofErr w:type="spellEnd"/>
-      <w:r>
-        <w:t xml:space="preserve"> saneado, limpio y definitivo constará de </w:t>
+        <w:t xml:space="preserve">El dataset saneado, limpio y definitivo constará de </w:t>
       </w:r>
       <w:r>
         <w:t>82</w:t>
@@ -4289,21 +4075,8 @@
         <w:jc w:val="both"/>
       </w:pPr>
       <w:r>
-        <w:t xml:space="preserve">Se enriquecerá el fichero de datos principal realizando un </w:t>
-      </w:r>
-      <w:proofErr w:type="spellStart"/>
-      <w:r>
-        <w:t>crawling</w:t>
-      </w:r>
-      <w:proofErr w:type="spellEnd"/>
-      <w:r>
-        <w:t xml:space="preserve"> con </w:t>
-      </w:r>
-      <w:proofErr w:type="spellStart"/>
-      <w:r>
-        <w:t>scrappy</w:t>
-      </w:r>
-      <w:proofErr w:type="spellEnd"/>
+        <w:t>Se enriquecerá el fichero de datos principal realizando un crawling con scrappy</w:t>
+      </w:r>
       <w:r>
         <w:t xml:space="preserve"> (implementado en </w:t>
       </w:r>
@@ -4524,15 +4297,7 @@
         <w:t xml:space="preserve"> realizaran </w:t>
       </w:r>
       <w:r>
-        <w:t xml:space="preserve">sobre el </w:t>
-      </w:r>
-      <w:proofErr w:type="spellStart"/>
-      <w:r>
-        <w:t>subset</w:t>
-      </w:r>
-      <w:proofErr w:type="spellEnd"/>
-      <w:r>
-        <w:t xml:space="preserve"> de datos</w:t>
+        <w:t>sobre el subset de datos</w:t>
       </w:r>
       <w:r>
         <w:t>.</w:t>
@@ -4637,9 +4402,8 @@
           <w:sz w:val="16"/>
           <w:szCs w:val="16"/>
         </w:rPr>
-        <w:t xml:space="preserve">proceso de </w:t>
-      </w:r>
-      <w:proofErr w:type="spellStart"/>
+        <w:t>proceso de crawlin</w:t>
+      </w:r>
       <w:r>
         <w:rPr>
           <w:i/>
@@ -4647,26 +4411,7 @@
           <w:sz w:val="16"/>
           <w:szCs w:val="16"/>
         </w:rPr>
-        <w:t>crawlin</w:t>
-      </w:r>
-      <w:r>
-        <w:rPr>
-          <w:i/>
-          <w:iCs/>
-          <w:sz w:val="16"/>
-          <w:szCs w:val="16"/>
-        </w:rPr>
-        <w:t>g</w:t>
-      </w:r>
-      <w:proofErr w:type="spellEnd"/>
-      <w:r>
-        <w:rPr>
-          <w:i/>
-          <w:iCs/>
-          <w:sz w:val="16"/>
-          <w:szCs w:val="16"/>
-        </w:rPr>
-        <w:t xml:space="preserve"> no se realiza (</w:t>
+        <w:t>g no se realiza (</w:t>
       </w:r>
       <w:r>
         <w:rPr>
@@ -4873,20 +4618,8 @@
           <w:iCs/>
           <w:color w:val="C00000"/>
         </w:rPr>
-        <w:t xml:space="preserve">Google </w:t>
-      </w:r>
-      <w:proofErr w:type="spellStart"/>
-      <w:r>
-        <w:rPr>
-          <w:b/>
-          <w:bCs/>
-          <w:i/>
-          <w:iCs/>
-          <w:color w:val="C00000"/>
-        </w:rPr>
-        <w:t>Drawings</w:t>
-      </w:r>
-      <w:proofErr w:type="spellEnd"/>
+        <w:t>Google Drawings</w:t>
+      </w:r>
       <w:r>
         <w:t xml:space="preserve"> </w:t>
       </w:r>
@@ -4919,10 +4652,10 @@
             <v:path o:extrusionok="f" gradientshapeok="t" o:connecttype="rect"/>
             <o:lock v:ext="edit" aspectratio="t"/>
           </v:shapetype>
-          <v:shape id="_x0000_i1027" type="#_x0000_t75" style="width:77pt;height:49.95pt" o:ole="">
+          <v:shape id="_x0000_i1025" type="#_x0000_t75" style="width:77.25pt;height:50.25pt" o:ole="">
             <v:imagedata r:id="rId15" o:title=""/>
           </v:shape>
-          <o:OLEObject Type="Embed" ProgID="AcroExch.Document.DC" ShapeID="_x0000_i1027" DrawAspect="Icon" ObjectID="_1629918727" r:id="rId16"/>
+          <o:OLEObject Type="Embed" ProgID="AcroExch.Document.DC" ShapeID="_x0000_i1025" DrawAspect="Icon" ObjectID="_1635365052" r:id="rId16"/>
         </w:object>
       </w:r>
     </w:p>
@@ -4988,15 +4721,7 @@
         <w:t>AIRBNB</w:t>
       </w:r>
       <w:r>
-        <w:t xml:space="preserve"> al que se le aplicará un tratamiento de Data </w:t>
-      </w:r>
-      <w:proofErr w:type="spellStart"/>
-      <w:r>
-        <w:t>Cleansing</w:t>
-      </w:r>
-      <w:proofErr w:type="spellEnd"/>
-      <w:r>
-        <w:t xml:space="preserve"> y un filtrado,</w:t>
+        <w:t xml:space="preserve"> al que se le aplicará un tratamiento de Data Cleansing y un filtrado,</w:t>
       </w:r>
       <w:r>
         <w:t xml:space="preserve"> </w:t>
@@ -5004,7 +4729,6 @@
       <w:r>
         <w:t xml:space="preserve">mediante la herramienta </w:t>
       </w:r>
-      <w:proofErr w:type="spellStart"/>
       <w:r>
         <w:rPr>
           <w:b/>
@@ -5013,9 +4737,28 @@
           <w:iCs/>
           <w:color w:val="C00000"/>
         </w:rPr>
-        <w:t>Trifacta</w:t>
-      </w:r>
-      <w:proofErr w:type="spellEnd"/>
+        <w:t>Trifacta Wrangler</w:t>
+      </w:r>
+      <w:r>
+        <w:t xml:space="preserve">, con objeto de obtener datos </w:t>
+      </w:r>
+      <w:r>
+        <w:t xml:space="preserve">perfectamente </w:t>
+      </w:r>
+      <w:r>
+        <w:t xml:space="preserve">válidos </w:t>
+      </w:r>
+      <w:r>
+        <w:t>únicamente del área metropolitana de Madrid.</w:t>
+      </w:r>
+    </w:p>
+    <w:p>
+      <w:pPr>
+        <w:jc w:val="both"/>
+      </w:pPr>
+      <w:r>
+        <w:t xml:space="preserve">Por otro lado, utilizando un proceso de crawling implementado con </w:t>
+      </w:r>
       <w:r>
         <w:rPr>
           <w:b/>
@@ -5024,37 +4767,11 @@
           <w:iCs/>
           <w:color w:val="C00000"/>
         </w:rPr>
-        <w:t xml:space="preserve"> Wrangler</w:t>
-      </w:r>
-      <w:r>
-        <w:t xml:space="preserve">, con objeto de obtener datos </w:t>
-      </w:r>
-      <w:r>
-        <w:t xml:space="preserve">perfectamente </w:t>
-      </w:r>
-      <w:r>
-        <w:t xml:space="preserve">válidos </w:t>
-      </w:r>
-      <w:r>
-        <w:t>únicamente del área metropolitana de Madrid.</w:t>
-      </w:r>
-    </w:p>
-    <w:p>
-      <w:pPr>
-        <w:jc w:val="both"/>
-      </w:pPr>
-      <w:r>
-        <w:t xml:space="preserve">Por otro lado, utilizando un proceso de </w:t>
-      </w:r>
-      <w:proofErr w:type="spellStart"/>
-      <w:r>
-        <w:t>crawling</w:t>
-      </w:r>
-      <w:proofErr w:type="spellEnd"/>
-      <w:r>
-        <w:t xml:space="preserve"> implementado con </w:t>
-      </w:r>
-      <w:proofErr w:type="spellStart"/>
+        <w:t>Scrappy</w:t>
+      </w:r>
+      <w:r>
+        <w:t>|</w:t>
+      </w:r>
       <w:r>
         <w:rPr>
           <w:b/>
@@ -5063,22 +4780,8 @@
           <w:iCs/>
           <w:color w:val="C00000"/>
         </w:rPr>
-        <w:t>Scrappy</w:t>
-      </w:r>
-      <w:r>
-        <w:t>|</w:t>
-      </w:r>
-      <w:r>
-        <w:rPr>
-          <w:b/>
-          <w:bCs/>
-          <w:i/>
-          <w:iCs/>
-          <w:color w:val="C00000"/>
-        </w:rPr>
         <w:t>Python</w:t>
       </w:r>
-      <w:proofErr w:type="spellEnd"/>
       <w:r>
         <w:t xml:space="preserve">, </w:t>
       </w:r>
@@ -5129,7 +4832,6 @@
       <w:r>
         <w:t xml:space="preserve">, realizando la tarea de </w:t>
       </w:r>
-      <w:proofErr w:type="spellStart"/>
       <w:r>
         <w:rPr>
           <w:b/>
@@ -5137,7 +4839,6 @@
         </w:rPr>
         <w:t>Staging</w:t>
       </w:r>
-      <w:proofErr w:type="spellEnd"/>
       <w:r>
         <w:t xml:space="preserve"> mediante la utilidad </w:t>
       </w:r>
@@ -5155,9 +4856,19 @@
           <w:iCs/>
           <w:color w:val="C00000"/>
         </w:rPr>
-        <w:t xml:space="preserve">Google Cloud </w:t>
-      </w:r>
-      <w:proofErr w:type="spellStart"/>
+        <w:t>Google Cloud Platform</w:t>
+      </w:r>
+      <w:r>
+        <w:t>.</w:t>
+      </w:r>
+    </w:p>
+    <w:p>
+      <w:pPr>
+        <w:jc w:val="both"/>
+      </w:pPr>
+      <w:r>
+        <w:t xml:space="preserve">En </w:t>
+      </w:r>
       <w:r>
         <w:rPr>
           <w:b/>
@@ -5166,19 +4877,18 @@
           <w:iCs/>
           <w:color w:val="C00000"/>
         </w:rPr>
-        <w:t>Platform</w:t>
-      </w:r>
-      <w:proofErr w:type="spellEnd"/>
-      <w:r>
-        <w:t>.</w:t>
-      </w:r>
-    </w:p>
-    <w:p>
-      <w:pPr>
-        <w:jc w:val="both"/>
-      </w:pPr>
-      <w:r>
-        <w:t xml:space="preserve">En </w:t>
+        <w:t>Google Cloud Platform</w:t>
+      </w:r>
+      <w:r>
+        <w:t xml:space="preserve"> se realizará el despliegue de un cluster de cuatro máquinas: un maestro y tres esclavos que se encargarán de realizar las tareas de procesamiento de los datos ingestados en la nube.</w:t>
+      </w:r>
+    </w:p>
+    <w:p>
+      <w:pPr>
+        <w:jc w:val="both"/>
+      </w:pPr>
+      <w:r>
+        <w:t xml:space="preserve">En dicho cluster se instalará una arquitectura </w:t>
       </w:r>
       <w:r>
         <w:rPr>
@@ -5188,9 +4898,8 @@
           <w:iCs/>
           <w:color w:val="C00000"/>
         </w:rPr>
-        <w:t xml:space="preserve">Google Cloud </w:t>
-      </w:r>
-      <w:proofErr w:type="spellStart"/>
+        <w:t xml:space="preserve">Apache </w:t>
+      </w:r>
       <w:r>
         <w:rPr>
           <w:b/>
@@ -5199,62 +4908,6 @@
           <w:iCs/>
           <w:color w:val="C00000"/>
         </w:rPr>
-        <w:t>Platform</w:t>
-      </w:r>
-      <w:proofErr w:type="spellEnd"/>
-      <w:r>
-        <w:t xml:space="preserve"> se realizará el despliegue de un </w:t>
-      </w:r>
-      <w:proofErr w:type="spellStart"/>
-      <w:r>
-        <w:t>cluster</w:t>
-      </w:r>
-      <w:proofErr w:type="spellEnd"/>
-      <w:r>
-        <w:t xml:space="preserve"> de cuatro máquinas: un maestro y tres esclavos que se encargarán de realizar las tareas de procesamiento de los datos </w:t>
-      </w:r>
-      <w:proofErr w:type="spellStart"/>
-      <w:r>
-        <w:t>ingestados</w:t>
-      </w:r>
-      <w:proofErr w:type="spellEnd"/>
-      <w:r>
-        <w:t xml:space="preserve"> en la nube.</w:t>
-      </w:r>
-    </w:p>
-    <w:p>
-      <w:pPr>
-        <w:jc w:val="both"/>
-      </w:pPr>
-      <w:r>
-        <w:t xml:space="preserve">En dicho </w:t>
-      </w:r>
-      <w:proofErr w:type="spellStart"/>
-      <w:r>
-        <w:t>cluster</w:t>
-      </w:r>
-      <w:proofErr w:type="spellEnd"/>
-      <w:r>
-        <w:t xml:space="preserve"> se instalará una arquitectura </w:t>
-      </w:r>
-      <w:r>
-        <w:rPr>
-          <w:b/>
-          <w:bCs/>
-          <w:i/>
-          <w:iCs/>
-          <w:color w:val="C00000"/>
-        </w:rPr>
-        <w:t xml:space="preserve">Apache </w:t>
-      </w:r>
-      <w:r>
-        <w:rPr>
-          <w:b/>
-          <w:bCs/>
-          <w:i/>
-          <w:iCs/>
-          <w:color w:val="C00000"/>
-        </w:rPr>
         <w:t>Hadoop</w:t>
       </w:r>
       <w:r>
@@ -5279,369 +4932,239 @@
           <w:iCs/>
           <w:color w:val="7F7F7F" w:themeColor="text1" w:themeTint="80"/>
         </w:rPr>
-        <w:t xml:space="preserve">Hadoop </w:t>
-      </w:r>
-      <w:proofErr w:type="spellStart"/>
+        <w:t xml:space="preserve">Hadoop Distributed </w:t>
+      </w:r>
       <w:r>
         <w:rPr>
           <w:i/>
           <w:iCs/>
           <w:color w:val="7F7F7F" w:themeColor="text1" w:themeTint="80"/>
         </w:rPr>
-        <w:t>Distributed</w:t>
-      </w:r>
-      <w:proofErr w:type="spellEnd"/>
+        <w:t>File System</w:t>
+      </w:r>
+      <w:r>
+        <w:t>–</w:t>
+      </w:r>
+      <w:r>
+        <w:t xml:space="preserve"> </w:t>
+      </w:r>
+      <w:r>
+        <w:t>como</w:t>
+      </w:r>
+      <w:r>
+        <w:t xml:space="preserve"> base </w:t>
+      </w:r>
+      <w:r>
+        <w:t xml:space="preserve">y </w:t>
+      </w:r>
+      <w:r>
+        <w:t>sistema de almacenamiento</w:t>
+      </w:r>
+      <w:r>
+        <w:t xml:space="preserve"> para los datos;</w:t>
+      </w:r>
+      <w:r>
+        <w:t xml:space="preserve"> </w:t>
+      </w:r>
+      <w:r>
+        <w:t>integrado</w:t>
+      </w:r>
+      <w:r>
+        <w:t>s</w:t>
+      </w:r>
+      <w:r>
+        <w:t xml:space="preserve"> y sobre él irá</w:t>
+      </w:r>
+      <w:r>
+        <w:t>n</w:t>
+      </w:r>
+      <w:r>
+        <w:t xml:space="preserve"> </w:t>
+      </w:r>
+      <w:r>
+        <w:t xml:space="preserve">un </w:t>
+      </w:r>
+      <w:r>
+        <w:rPr>
+          <w:b/>
+          <w:bCs/>
+        </w:rPr>
+        <w:t>YARN</w:t>
+      </w:r>
+      <w:r>
+        <w:t xml:space="preserve"> </w:t>
+      </w:r>
+      <w:r>
+        <w:t>–</w:t>
+      </w:r>
       <w:r>
         <w:rPr>
           <w:i/>
           <w:iCs/>
           <w:color w:val="7F7F7F" w:themeColor="text1" w:themeTint="80"/>
         </w:rPr>
+        <w:t>Yet Another Resource Negociator</w:t>
+      </w:r>
+      <w:r>
+        <w:t xml:space="preserve">– </w:t>
+      </w:r>
+      <w:r>
+        <w:t xml:space="preserve">como administrador de procesos </w:t>
+      </w:r>
+      <w:r>
+        <w:t xml:space="preserve">y gestor de recursos </w:t>
+      </w:r>
+      <w:r>
+        <w:t xml:space="preserve">y un </w:t>
+      </w:r>
+      <w:r>
+        <w:rPr>
+          <w:b/>
+          <w:bCs/>
+        </w:rPr>
+        <w:t>ZOOKEEPER</w:t>
+      </w:r>
+      <w:r>
+        <w:t xml:space="preserve"> realizando </w:t>
+      </w:r>
+      <w:r>
+        <w:t xml:space="preserve">las </w:t>
+      </w:r>
+      <w:r>
+        <w:t xml:space="preserve">labores de coordinación </w:t>
+      </w:r>
+      <w:r>
+        <w:t xml:space="preserve">en </w:t>
+      </w:r>
+      <w:r>
+        <w:t>el cluster.</w:t>
+      </w:r>
+    </w:p>
+    <w:p>
+      <w:pPr>
+        <w:jc w:val="both"/>
+      </w:pPr>
+      <w:r>
+        <w:t xml:space="preserve">Sobre esta base se montará un </w:t>
+      </w:r>
+      <w:r>
+        <w:t xml:space="preserve">modelo de cómputo </w:t>
+      </w:r>
+      <w:r>
+        <w:rPr>
+          <w:b/>
+          <w:bCs/>
+        </w:rPr>
+        <w:t>MAP</w:t>
+      </w:r>
+      <w:r>
+        <w:rPr>
+          <w:b/>
+          <w:bCs/>
+        </w:rPr>
+        <w:t>-</w:t>
+      </w:r>
+      <w:r>
+        <w:rPr>
+          <w:b/>
+          <w:bCs/>
+        </w:rPr>
+        <w:t>REDUCE</w:t>
+      </w:r>
+      <w:r>
+        <w:t xml:space="preserve"> y un </w:t>
+      </w:r>
+      <w:r>
+        <w:t xml:space="preserve">framework </w:t>
+      </w:r>
+      <w:r>
+        <w:rPr>
+          <w:b/>
+          <w:bCs/>
+        </w:rPr>
+        <w:t>SPARK</w:t>
+      </w:r>
+      <w:r>
         <w:t xml:space="preserve"> </w:t>
       </w:r>
       <w:r>
-        <w:rPr>
-          <w:i/>
-          <w:iCs/>
-          <w:color w:val="7F7F7F" w:themeColor="text1" w:themeTint="80"/>
-        </w:rPr>
-        <w:t xml:space="preserve">File </w:t>
-      </w:r>
-      <w:proofErr w:type="spellStart"/>
-      <w:r>
-        <w:rPr>
-          <w:i/>
-          <w:iCs/>
-          <w:color w:val="7F7F7F" w:themeColor="text1" w:themeTint="80"/>
-        </w:rPr>
-        <w:t>System</w:t>
-      </w:r>
-      <w:proofErr w:type="spellEnd"/>
-      <w:r>
-        <w:t>–</w:t>
+        <w:t xml:space="preserve">para poder integrar aplicaciones distribuidas, al cual se le instalará un </w:t>
+      </w:r>
+      <w:r>
+        <w:t xml:space="preserve">módulo </w:t>
+      </w:r>
+      <w:r>
+        <w:rPr>
+          <w:b/>
+          <w:bCs/>
+        </w:rPr>
+        <w:t>elasticsearch-hadoop (es-hadoop)</w:t>
+      </w:r>
+      <w:r>
+        <w:t xml:space="preserve"> para </w:t>
+      </w:r>
+      <w:r>
+        <w:t>enlazar de forma nativa</w:t>
+      </w:r>
+      <w:r>
+        <w:t xml:space="preserve"> la capa de presentación superior.</w:t>
+      </w:r>
+    </w:p>
+    <w:p>
+      <w:pPr>
+        <w:jc w:val="both"/>
+      </w:pPr>
+      <w:r>
+        <w:t>Por último,</w:t>
       </w:r>
       <w:r>
         <w:t xml:space="preserve"> </w:t>
       </w:r>
       <w:r>
-        <w:t>como</w:t>
-      </w:r>
-      <w:r>
-        <w:t xml:space="preserve"> base </w:t>
-      </w:r>
-      <w:r>
-        <w:t xml:space="preserve">y </w:t>
-      </w:r>
-      <w:r>
-        <w:t>sistema de almacenamiento</w:t>
-      </w:r>
-      <w:r>
-        <w:t xml:space="preserve"> para los datos;</w:t>
+        <w:t>sobrevolando</w:t>
+      </w:r>
+      <w:r>
+        <w:t xml:space="preserve"> l</w:t>
+      </w:r>
+      <w:r>
+        <w:t>a infraestructura</w:t>
+      </w:r>
+      <w:r>
+        <w:t xml:space="preserve"> anterior</w:t>
       </w:r>
       <w:r>
         <w:t xml:space="preserve"> </w:t>
       </w:r>
       <w:r>
-        <w:t>integrado</w:t>
-      </w:r>
-      <w:r>
-        <w:t>s</w:t>
-      </w:r>
-      <w:r>
-        <w:t xml:space="preserve"> y sobre él irá</w:t>
-      </w:r>
-      <w:r>
-        <w:t>n</w:t>
+        <w:t>se situará una aplicación</w:t>
       </w:r>
       <w:r>
         <w:t xml:space="preserve"> </w:t>
       </w:r>
       <w:r>
-        <w:t xml:space="preserve">un </w:t>
-      </w:r>
-      <w:r>
-        <w:rPr>
-          <w:b/>
-          <w:bCs/>
-        </w:rPr>
-        <w:t>YARN</w:t>
+        <w:rPr>
+          <w:b/>
+          <w:bCs/>
+        </w:rPr>
+        <w:t>HIVE</w:t>
+      </w:r>
+      <w:r>
+        <w:t>,</w:t>
       </w:r>
       <w:r>
         <w:t xml:space="preserve"> </w:t>
       </w:r>
       <w:r>
-        <w:t>–</w:t>
-      </w:r>
-      <w:proofErr w:type="spellStart"/>
-      <w:r>
-        <w:rPr>
-          <w:i/>
-          <w:iCs/>
-          <w:color w:val="7F7F7F" w:themeColor="text1" w:themeTint="80"/>
-        </w:rPr>
-        <w:t>Yet</w:t>
-      </w:r>
-      <w:proofErr w:type="spellEnd"/>
-      <w:r>
-        <w:rPr>
-          <w:i/>
-          <w:iCs/>
-          <w:color w:val="7F7F7F" w:themeColor="text1" w:themeTint="80"/>
-        </w:rPr>
+        <w:t>provista</w:t>
+      </w:r>
+      <w:r>
         <w:t xml:space="preserve"> </w:t>
       </w:r>
-      <w:proofErr w:type="spellStart"/>
-      <w:r>
-        <w:rPr>
-          <w:i/>
-          <w:iCs/>
-          <w:color w:val="7F7F7F" w:themeColor="text1" w:themeTint="80"/>
-        </w:rPr>
-        <w:t>Another</w:t>
-      </w:r>
-      <w:proofErr w:type="spellEnd"/>
-      <w:r>
-        <w:rPr>
-          <w:i/>
-          <w:iCs/>
-          <w:color w:val="7F7F7F" w:themeColor="text1" w:themeTint="80"/>
-        </w:rPr>
-        <w:t xml:space="preserve"> </w:t>
-      </w:r>
-      <w:proofErr w:type="spellStart"/>
-      <w:r>
-        <w:rPr>
-          <w:i/>
-          <w:iCs/>
-          <w:color w:val="7F7F7F" w:themeColor="text1" w:themeTint="80"/>
-        </w:rPr>
-        <w:t>Resource</w:t>
-      </w:r>
-      <w:proofErr w:type="spellEnd"/>
-      <w:r>
-        <w:rPr>
-          <w:i/>
-          <w:iCs/>
-          <w:color w:val="7F7F7F" w:themeColor="text1" w:themeTint="80"/>
-        </w:rPr>
-        <w:t xml:space="preserve"> </w:t>
-      </w:r>
-      <w:proofErr w:type="spellStart"/>
-      <w:r>
-        <w:rPr>
-          <w:i/>
-          <w:iCs/>
-          <w:color w:val="7F7F7F" w:themeColor="text1" w:themeTint="80"/>
-        </w:rPr>
-        <w:t>Negociator</w:t>
-      </w:r>
-      <w:proofErr w:type="spellEnd"/>
-      <w:r>
-        <w:t xml:space="preserve">– </w:t>
-      </w:r>
-      <w:r>
-        <w:t xml:space="preserve">como administrador de procesos </w:t>
-      </w:r>
-      <w:r>
-        <w:t xml:space="preserve">y gestor de recursos </w:t>
-      </w:r>
-      <w:r>
-        <w:t xml:space="preserve">y un </w:t>
-      </w:r>
-      <w:r>
-        <w:rPr>
-          <w:b/>
-          <w:bCs/>
-        </w:rPr>
-        <w:t>ZOOKEEPER</w:t>
-      </w:r>
-      <w:r>
-        <w:t xml:space="preserve"> realizando </w:t>
-      </w:r>
-      <w:r>
-        <w:t xml:space="preserve">las </w:t>
-      </w:r>
-      <w:r>
-        <w:t xml:space="preserve">labores de coordinación </w:t>
-      </w:r>
-      <w:r>
-        <w:t xml:space="preserve">en </w:t>
-      </w:r>
-      <w:r>
-        <w:t xml:space="preserve">el </w:t>
-      </w:r>
-      <w:proofErr w:type="spellStart"/>
-      <w:r>
-        <w:t>cluster</w:t>
-      </w:r>
-      <w:proofErr w:type="spellEnd"/>
-      <w:r>
-        <w:t>.</w:t>
-      </w:r>
-    </w:p>
-    <w:p>
-      <w:pPr>
-        <w:jc w:val="both"/>
-      </w:pPr>
-      <w:r>
-        <w:t xml:space="preserve">Sobre esta base se montará un </w:t>
-      </w:r>
-      <w:r>
-        <w:t xml:space="preserve">modelo de cómputo </w:t>
-      </w:r>
-      <w:r>
-        <w:rPr>
-          <w:b/>
-          <w:bCs/>
-        </w:rPr>
-        <w:t>MAP</w:t>
-      </w:r>
-      <w:r>
-        <w:rPr>
-          <w:b/>
-          <w:bCs/>
-        </w:rPr>
-        <w:t>-</w:t>
-      </w:r>
-      <w:r>
-        <w:rPr>
-          <w:b/>
-          <w:bCs/>
-        </w:rPr>
-        <w:t>REDUCE</w:t>
-      </w:r>
-      <w:r>
-        <w:t xml:space="preserve"> y un </w:t>
-      </w:r>
-      <w:proofErr w:type="spellStart"/>
-      <w:r>
-        <w:t>framework</w:t>
-      </w:r>
-      <w:proofErr w:type="spellEnd"/>
-      <w:r>
-        <w:t xml:space="preserve"> </w:t>
-      </w:r>
-      <w:r>
-        <w:rPr>
-          <w:b/>
-          <w:bCs/>
-        </w:rPr>
-        <w:t>SPARK</w:t>
-      </w:r>
-      <w:r>
-        <w:t xml:space="preserve"> </w:t>
-      </w:r>
-      <w:r>
-        <w:t xml:space="preserve">para poder integrar aplicaciones distribuidas, al cual se le instalará un </w:t>
-      </w:r>
-      <w:r>
-        <w:t xml:space="preserve">módulo </w:t>
-      </w:r>
-      <w:proofErr w:type="spellStart"/>
-      <w:r>
-        <w:rPr>
-          <w:b/>
-          <w:bCs/>
-        </w:rPr>
-        <w:t>elasticsearch-hadoop</w:t>
-      </w:r>
-      <w:proofErr w:type="spellEnd"/>
-      <w:r>
-        <w:rPr>
-          <w:b/>
-          <w:bCs/>
-        </w:rPr>
-        <w:t xml:space="preserve"> (es-</w:t>
-      </w:r>
-      <w:proofErr w:type="spellStart"/>
-      <w:r>
-        <w:rPr>
-          <w:b/>
-          <w:bCs/>
-        </w:rPr>
-        <w:t>hadoop</w:t>
-      </w:r>
-      <w:proofErr w:type="spellEnd"/>
-      <w:r>
-        <w:rPr>
-          <w:b/>
-          <w:bCs/>
-        </w:rPr>
-        <w:t>)</w:t>
-      </w:r>
-      <w:r>
-        <w:t xml:space="preserve"> para </w:t>
-      </w:r>
-      <w:r>
-        <w:t>enlazar de forma nativa</w:t>
-      </w:r>
-      <w:r>
-        <w:t xml:space="preserve"> la capa de presentación superior.</w:t>
-      </w:r>
-    </w:p>
-    <w:p>
-      <w:pPr>
-        <w:jc w:val="both"/>
-      </w:pPr>
-      <w:r>
-        <w:t>Por último,</w:t>
-      </w:r>
-      <w:r>
-        <w:t xml:space="preserve"> </w:t>
-      </w:r>
-      <w:r>
-        <w:t>sobrevolando</w:t>
-      </w:r>
-      <w:r>
-        <w:t xml:space="preserve"> l</w:t>
-      </w:r>
-      <w:r>
-        <w:t>a infraestructura</w:t>
-      </w:r>
-      <w:r>
-        <w:t xml:space="preserve"> anterior</w:t>
-      </w:r>
-      <w:r>
-        <w:t xml:space="preserve"> </w:t>
-      </w:r>
-      <w:r>
-        <w:t>se situará una aplicación</w:t>
-      </w:r>
-      <w:r>
-        <w:t xml:space="preserve"> </w:t>
-      </w:r>
-      <w:r>
-        <w:rPr>
-          <w:b/>
-          <w:bCs/>
-        </w:rPr>
-        <w:t>HIVE</w:t>
-      </w:r>
-      <w:r>
-        <w:t>,</w:t>
-      </w:r>
-      <w:r>
-        <w:t xml:space="preserve"> </w:t>
-      </w:r>
-      <w:r>
-        <w:t>provista</w:t>
-      </w:r>
-      <w:r>
-        <w:t xml:space="preserve"> </w:t>
-      </w:r>
       <w:r>
         <w:t xml:space="preserve">de </w:t>
       </w:r>
       <w:r>
-        <w:t xml:space="preserve">un </w:t>
-      </w:r>
-      <w:proofErr w:type="spellStart"/>
-      <w:r>
-        <w:t>metastore</w:t>
-      </w:r>
-      <w:proofErr w:type="spellEnd"/>
-      <w:r>
-        <w:t xml:space="preserve"> </w:t>
+        <w:t xml:space="preserve">un metastore </w:t>
       </w:r>
       <w:r>
         <w:rPr>
@@ -5974,53 +5497,15 @@
           <w:sz w:val="24"/>
           <w:szCs w:val="24"/>
         </w:rPr>
-        <w:t xml:space="preserve">Creación del </w:t>
-      </w:r>
-      <w:proofErr w:type="spellStart"/>
-      <w:r>
-        <w:rPr>
-          <w:b/>
-          <w:bCs/>
-          <w:color w:val="800000"/>
-          <w:sz w:val="24"/>
-          <w:szCs w:val="24"/>
-        </w:rPr>
-        <w:t>Cluster</w:t>
-      </w:r>
-      <w:proofErr w:type="spellEnd"/>
-      <w:r>
-        <w:rPr>
-          <w:b/>
-          <w:bCs/>
-          <w:color w:val="800000"/>
-          <w:sz w:val="24"/>
-          <w:szCs w:val="24"/>
-        </w:rPr>
-        <w:t xml:space="preserve"> de Trabajo y del Segmento de Almacenamiento</w:t>
-      </w:r>
-    </w:p>
-    <w:p>
-      <w:pPr>
-        <w:jc w:val="both"/>
-      </w:pPr>
-      <w:r>
-        <w:t xml:space="preserve">Se despliega un </w:t>
-      </w:r>
-      <w:proofErr w:type="spellStart"/>
-      <w:r>
-        <w:t>cluster</w:t>
-      </w:r>
-      <w:proofErr w:type="spellEnd"/>
-      <w:r>
-        <w:t xml:space="preserve"> en </w:t>
-      </w:r>
-      <w:proofErr w:type="spellStart"/>
-      <w:r>
-        <w:t>cloud</w:t>
-      </w:r>
-      <w:proofErr w:type="spellEnd"/>
-      <w:r>
-        <w:t xml:space="preserve"> (sobre </w:t>
+        <w:t>Creación del Cluster de Trabajo y del Segmento de Almacenamiento</w:t>
+      </w:r>
+    </w:p>
+    <w:p>
+      <w:pPr>
+        <w:jc w:val="both"/>
+      </w:pPr>
+      <w:r>
+        <w:t xml:space="preserve">Se despliega un cluster en cloud (sobre </w:t>
       </w:r>
       <w:r>
         <w:rPr>
@@ -6030,9 +5515,11 @@
           <w:iCs/>
           <w:color w:val="C00000"/>
         </w:rPr>
-        <w:t xml:space="preserve">Google Cloud </w:t>
-      </w:r>
-      <w:proofErr w:type="spellStart"/>
+        <w:t>Google Cloud Platform</w:t>
+      </w:r>
+      <w:r>
+        <w:t xml:space="preserve">) con un nodo maestro y 3 nodos de trabajo (esclavos). Se le asocia un segmento de </w:t>
+      </w:r>
       <w:r>
         <w:rPr>
           <w:b/>
@@ -6041,32 +5528,10 @@
           <w:iCs/>
           <w:color w:val="C00000"/>
         </w:rPr>
-        <w:t>Platform</w:t>
-      </w:r>
-      <w:proofErr w:type="spellEnd"/>
-      <w:r>
-        <w:t xml:space="preserve">) con un nodo maestro y 3 nodos de trabajo (esclavos). Se le asocia un segmento de </w:t>
-      </w:r>
-      <w:r>
-        <w:rPr>
-          <w:b/>
-          <w:bCs/>
-          <w:i/>
-          <w:iCs/>
-          <w:color w:val="C00000"/>
-        </w:rPr>
         <w:t>Google Storage</w:t>
       </w:r>
       <w:r>
-        <w:t xml:space="preserve"> para el </w:t>
-      </w:r>
-      <w:proofErr w:type="spellStart"/>
-      <w:r>
-        <w:t>staging</w:t>
-      </w:r>
-      <w:proofErr w:type="spellEnd"/>
-      <w:r>
-        <w:t xml:space="preserve"> de los dato</w:t>
+        <w:t xml:space="preserve"> para el staging de los dato</w:t>
       </w:r>
       <w:r>
         <w:t>s.</w:t>
@@ -6457,15 +5922,7 @@
         <w:jc w:val="both"/>
       </w:pPr>
       <w:r>
-        <w:t xml:space="preserve">Esta regla aplica, como se puede observar en la imagen anterior, sobre todas las instancias de nuestro </w:t>
-      </w:r>
-      <w:proofErr w:type="spellStart"/>
-      <w:r>
-        <w:t>cluster</w:t>
-      </w:r>
-      <w:proofErr w:type="spellEnd"/>
-      <w:r>
-        <w:t>.</w:t>
+        <w:t>Esta regla aplica, como se puede observar en la imagen anterior, sobre todas las instancias de nuestro cluster.</w:t>
       </w:r>
       <w:r>
         <w:t xml:space="preserve"> </w:t>
@@ -6613,32 +6070,12 @@
           <w:szCs w:val="24"/>
         </w:rPr>
         <w:lastRenderedPageBreak/>
-        <w:t xml:space="preserve">Operación de </w:t>
-      </w:r>
-      <w:proofErr w:type="spellStart"/>
-      <w:r>
-        <w:rPr>
-          <w:b/>
-          <w:bCs/>
-          <w:color w:val="800000"/>
-          <w:sz w:val="24"/>
-          <w:szCs w:val="24"/>
-        </w:rPr>
-        <w:t>Staging</w:t>
-      </w:r>
-      <w:proofErr w:type="spellEnd"/>
-    </w:p>
-    <w:p>
-      <w:r>
-        <w:t xml:space="preserve">Realizamos el </w:t>
-      </w:r>
-      <w:proofErr w:type="spellStart"/>
-      <w:r>
-        <w:t>Staging</w:t>
-      </w:r>
-      <w:proofErr w:type="spellEnd"/>
-      <w:r>
-        <w:t xml:space="preserve"> de los datos hacia el segmento de almacenamiento definido en </w:t>
+        <w:t>Operación de Staging</w:t>
+      </w:r>
+    </w:p>
+    <w:p>
+      <w:r>
+        <w:t xml:space="preserve">Realizamos el Staging de los datos hacia el segmento de almacenamiento definido en </w:t>
       </w:r>
       <w:r>
         <w:rPr>
@@ -6836,7 +6273,6 @@
         </w:rPr>
         <w:t xml:space="preserve"> </w:t>
       </w:r>
-      <w:proofErr w:type="spellStart"/>
       <w:r>
         <w:rPr>
           <w:rFonts w:ascii="Consolas" w:hAnsi="Consolas"/>
@@ -6844,51 +6280,48 @@
           <w:sz w:val="14"/>
           <w:szCs w:val="14"/>
         </w:rPr>
-        <w:t>beeline</w:t>
-      </w:r>
-      <w:proofErr w:type="spellEnd"/>
-      <w:r>
+        <w:t>beeline -u jdbc:hive2://localhost:10000</w:t>
+      </w:r>
+    </w:p>
+    <w:p>
+      <w:pPr>
+        <w:jc w:val="both"/>
+      </w:pPr>
+      <w:r>
+        <w:t xml:space="preserve">Procedemos a crear la tabla principal del sistema </w:t>
+      </w:r>
+      <w:r>
+        <w:rPr>
+          <w:b/>
+          <w:bCs/>
+        </w:rPr>
+        <w:t>airbnb_madrid</w:t>
+      </w:r>
+      <w:r>
+        <w:t xml:space="preserve"> mediante la sentencia SQL:</w:t>
+      </w:r>
+    </w:p>
+    <w:p>
+      <w:pPr>
+        <w:shd w:val="clear" w:color="auto" w:fill="1F4E79" w:themeFill="accent5" w:themeFillShade="80"/>
+        <w:ind w:left="567" w:right="849"/>
+        <w:jc w:val="both"/>
         <w:rPr>
           <w:rFonts w:ascii="Consolas" w:hAnsi="Consolas"/>
           <w:color w:val="FFFFFF" w:themeColor="background1"/>
           <w:sz w:val="14"/>
           <w:szCs w:val="14"/>
         </w:rPr>
-        <w:t xml:space="preserve"> -u jdbc:hive2://localhost:10000</w:t>
-      </w:r>
-    </w:p>
-    <w:p>
-      <w:pPr>
-        <w:jc w:val="both"/>
-      </w:pPr>
-      <w:r>
-        <w:t xml:space="preserve">Procedemos a crear la tabla principal del sistema </w:t>
-      </w:r>
-      <w:proofErr w:type="spellStart"/>
-      <w:r>
-        <w:rPr>
-          <w:b/>
-          <w:bCs/>
-        </w:rPr>
-        <w:t>airbnb_madrid</w:t>
-      </w:r>
-      <w:proofErr w:type="spellEnd"/>
-      <w:r>
-        <w:t xml:space="preserve"> mediante la sentencia SQL:</w:t>
-      </w:r>
-    </w:p>
-    <w:p>
-      <w:pPr>
-        <w:shd w:val="clear" w:color="auto" w:fill="1F4E79" w:themeFill="accent5" w:themeFillShade="80"/>
-        <w:ind w:left="567" w:right="849"/>
-        <w:jc w:val="both"/>
+      </w:pPr>
+      <w:r>
         <w:rPr>
           <w:rFonts w:ascii="Consolas" w:hAnsi="Consolas"/>
           <w:color w:val="FFFFFF" w:themeColor="background1"/>
           <w:sz w:val="14"/>
           <w:szCs w:val="14"/>
         </w:rPr>
-      </w:pPr>
+        <w:t xml:space="preserve">CREATE TABLE airbnb_madrid (ID INT, Listing_Url STRING, Scrape_ID </w:t>
+      </w:r>
       <w:r>
         <w:rPr>
           <w:rFonts w:ascii="Consolas" w:hAnsi="Consolas"/>
@@ -6896,9 +6329,8 @@
           <w:sz w:val="14"/>
           <w:szCs w:val="14"/>
         </w:rPr>
-        <w:t xml:space="preserve">CREATE TABLE </w:t>
-      </w:r>
-      <w:proofErr w:type="spellStart"/>
+        <w:t>STRING</w:t>
+      </w:r>
       <w:r>
         <w:rPr>
           <w:rFonts w:ascii="Consolas" w:hAnsi="Consolas"/>
@@ -6906,1455 +6338,7 @@
           <w:sz w:val="14"/>
           <w:szCs w:val="14"/>
         </w:rPr>
-        <w:t>airbnb_madrid</w:t>
-      </w:r>
-      <w:proofErr w:type="spellEnd"/>
-      <w:r>
-        <w:rPr>
-          <w:rFonts w:ascii="Consolas" w:hAnsi="Consolas"/>
-          <w:color w:val="FFFFFF" w:themeColor="background1"/>
-          <w:sz w:val="14"/>
-          <w:szCs w:val="14"/>
-        </w:rPr>
-        <w:t xml:space="preserve"> (ID INT, </w:t>
-      </w:r>
-      <w:proofErr w:type="spellStart"/>
-      <w:r>
-        <w:rPr>
-          <w:rFonts w:ascii="Consolas" w:hAnsi="Consolas"/>
-          <w:color w:val="FFFFFF" w:themeColor="background1"/>
-          <w:sz w:val="14"/>
-          <w:szCs w:val="14"/>
-        </w:rPr>
-        <w:t>Listing_Url</w:t>
-      </w:r>
-      <w:proofErr w:type="spellEnd"/>
-      <w:r>
-        <w:rPr>
-          <w:rFonts w:ascii="Consolas" w:hAnsi="Consolas"/>
-          <w:color w:val="FFFFFF" w:themeColor="background1"/>
-          <w:sz w:val="14"/>
-          <w:szCs w:val="14"/>
-        </w:rPr>
-        <w:t xml:space="preserve"> STRING, </w:t>
-      </w:r>
-      <w:proofErr w:type="spellStart"/>
-      <w:r>
-        <w:rPr>
-          <w:rFonts w:ascii="Consolas" w:hAnsi="Consolas"/>
-          <w:color w:val="FFFFFF" w:themeColor="background1"/>
-          <w:sz w:val="14"/>
-          <w:szCs w:val="14"/>
-        </w:rPr>
-        <w:t>Scrape_ID</w:t>
-      </w:r>
-      <w:proofErr w:type="spellEnd"/>
-      <w:r>
-        <w:rPr>
-          <w:rFonts w:ascii="Consolas" w:hAnsi="Consolas"/>
-          <w:color w:val="FFFFFF" w:themeColor="background1"/>
-          <w:sz w:val="14"/>
-          <w:szCs w:val="14"/>
-        </w:rPr>
-        <w:t xml:space="preserve"> </w:t>
-      </w:r>
-      <w:r>
-        <w:rPr>
-          <w:rFonts w:ascii="Consolas" w:hAnsi="Consolas"/>
-          <w:color w:val="FFFFFF" w:themeColor="background1"/>
-          <w:sz w:val="14"/>
-          <w:szCs w:val="14"/>
-        </w:rPr>
-        <w:t>STRING</w:t>
-      </w:r>
-      <w:r>
-        <w:rPr>
-          <w:rFonts w:ascii="Consolas" w:hAnsi="Consolas"/>
-          <w:color w:val="FFFFFF" w:themeColor="background1"/>
-          <w:sz w:val="14"/>
-          <w:szCs w:val="14"/>
-        </w:rPr>
-        <w:t xml:space="preserve">, </w:t>
-      </w:r>
-      <w:proofErr w:type="spellStart"/>
-      <w:r>
-        <w:rPr>
-          <w:rFonts w:ascii="Consolas" w:hAnsi="Consolas"/>
-          <w:color w:val="FFFFFF" w:themeColor="background1"/>
-          <w:sz w:val="14"/>
-          <w:szCs w:val="14"/>
-        </w:rPr>
-        <w:t>Last_Scraped</w:t>
-      </w:r>
-      <w:proofErr w:type="spellEnd"/>
-      <w:r>
-        <w:rPr>
-          <w:rFonts w:ascii="Consolas" w:hAnsi="Consolas"/>
-          <w:color w:val="FFFFFF" w:themeColor="background1"/>
-          <w:sz w:val="14"/>
-          <w:szCs w:val="14"/>
-        </w:rPr>
-        <w:t xml:space="preserve"> STRING, </w:t>
-      </w:r>
-      <w:proofErr w:type="spellStart"/>
-      <w:r>
-        <w:rPr>
-          <w:rFonts w:ascii="Consolas" w:hAnsi="Consolas"/>
-          <w:color w:val="FFFFFF" w:themeColor="background1"/>
-          <w:sz w:val="14"/>
-          <w:szCs w:val="14"/>
-        </w:rPr>
-        <w:t>Name</w:t>
-      </w:r>
-      <w:proofErr w:type="spellEnd"/>
-      <w:r>
-        <w:rPr>
-          <w:rFonts w:ascii="Consolas" w:hAnsi="Consolas"/>
-          <w:color w:val="FFFFFF" w:themeColor="background1"/>
-          <w:sz w:val="14"/>
-          <w:szCs w:val="14"/>
-        </w:rPr>
-        <w:t xml:space="preserve"> STRING, </w:t>
-      </w:r>
-      <w:proofErr w:type="spellStart"/>
-      <w:r>
-        <w:rPr>
-          <w:rFonts w:ascii="Consolas" w:hAnsi="Consolas"/>
-          <w:color w:val="FFFFFF" w:themeColor="background1"/>
-          <w:sz w:val="14"/>
-          <w:szCs w:val="14"/>
-        </w:rPr>
-        <w:t>Summary</w:t>
-      </w:r>
-      <w:proofErr w:type="spellEnd"/>
-      <w:r>
-        <w:rPr>
-          <w:rFonts w:ascii="Consolas" w:hAnsi="Consolas"/>
-          <w:color w:val="FFFFFF" w:themeColor="background1"/>
-          <w:sz w:val="14"/>
-          <w:szCs w:val="14"/>
-        </w:rPr>
-        <w:t xml:space="preserve"> STRING, </w:t>
-      </w:r>
-      <w:proofErr w:type="spellStart"/>
-      <w:r>
-        <w:rPr>
-          <w:rFonts w:ascii="Consolas" w:hAnsi="Consolas"/>
-          <w:color w:val="FFFFFF" w:themeColor="background1"/>
-          <w:sz w:val="14"/>
-          <w:szCs w:val="14"/>
-        </w:rPr>
-        <w:t>Space</w:t>
-      </w:r>
-      <w:proofErr w:type="spellEnd"/>
-      <w:r>
-        <w:rPr>
-          <w:rFonts w:ascii="Consolas" w:hAnsi="Consolas"/>
-          <w:color w:val="FFFFFF" w:themeColor="background1"/>
-          <w:sz w:val="14"/>
-          <w:szCs w:val="14"/>
-        </w:rPr>
-        <w:t xml:space="preserve"> STRING, </w:t>
-      </w:r>
-      <w:proofErr w:type="spellStart"/>
-      <w:r>
-        <w:rPr>
-          <w:rFonts w:ascii="Consolas" w:hAnsi="Consolas"/>
-          <w:color w:val="FFFFFF" w:themeColor="background1"/>
-          <w:sz w:val="14"/>
-          <w:szCs w:val="14"/>
-        </w:rPr>
-        <w:t>Description</w:t>
-      </w:r>
-      <w:proofErr w:type="spellEnd"/>
-      <w:r>
-        <w:rPr>
-          <w:rFonts w:ascii="Consolas" w:hAnsi="Consolas"/>
-          <w:color w:val="FFFFFF" w:themeColor="background1"/>
-          <w:sz w:val="14"/>
-          <w:szCs w:val="14"/>
-        </w:rPr>
-        <w:t xml:space="preserve"> STRING, </w:t>
-      </w:r>
-      <w:proofErr w:type="spellStart"/>
-      <w:r>
-        <w:rPr>
-          <w:rFonts w:ascii="Consolas" w:hAnsi="Consolas"/>
-          <w:color w:val="FFFFFF" w:themeColor="background1"/>
-          <w:sz w:val="14"/>
-          <w:szCs w:val="14"/>
-        </w:rPr>
-        <w:t>Neighborhood_Overview</w:t>
-      </w:r>
-      <w:proofErr w:type="spellEnd"/>
-      <w:r>
-        <w:rPr>
-          <w:rFonts w:ascii="Consolas" w:hAnsi="Consolas"/>
-          <w:color w:val="FFFFFF" w:themeColor="background1"/>
-          <w:sz w:val="14"/>
-          <w:szCs w:val="14"/>
-        </w:rPr>
-        <w:t xml:space="preserve"> STRING, Notes STRING, </w:t>
-      </w:r>
-      <w:proofErr w:type="spellStart"/>
-      <w:r>
-        <w:rPr>
-          <w:rFonts w:ascii="Consolas" w:hAnsi="Consolas"/>
-          <w:color w:val="FFFFFF" w:themeColor="background1"/>
-          <w:sz w:val="14"/>
-          <w:szCs w:val="14"/>
-        </w:rPr>
-        <w:t>Transit</w:t>
-      </w:r>
-      <w:proofErr w:type="spellEnd"/>
-      <w:r>
-        <w:rPr>
-          <w:rFonts w:ascii="Consolas" w:hAnsi="Consolas"/>
-          <w:color w:val="FFFFFF" w:themeColor="background1"/>
-          <w:sz w:val="14"/>
-          <w:szCs w:val="14"/>
-        </w:rPr>
-        <w:t xml:space="preserve"> STRING, Access STRING, </w:t>
-      </w:r>
-      <w:proofErr w:type="spellStart"/>
-      <w:r>
-        <w:rPr>
-          <w:rFonts w:ascii="Consolas" w:hAnsi="Consolas"/>
-          <w:color w:val="FFFFFF" w:themeColor="background1"/>
-          <w:sz w:val="14"/>
-          <w:szCs w:val="14"/>
-        </w:rPr>
-        <w:t>Interaction</w:t>
-      </w:r>
-      <w:proofErr w:type="spellEnd"/>
-      <w:r>
-        <w:rPr>
-          <w:rFonts w:ascii="Consolas" w:hAnsi="Consolas"/>
-          <w:color w:val="FFFFFF" w:themeColor="background1"/>
-          <w:sz w:val="14"/>
-          <w:szCs w:val="14"/>
-        </w:rPr>
-        <w:t xml:space="preserve"> STRING, </w:t>
-      </w:r>
-      <w:proofErr w:type="spellStart"/>
-      <w:r>
-        <w:rPr>
-          <w:rFonts w:ascii="Consolas" w:hAnsi="Consolas"/>
-          <w:color w:val="FFFFFF" w:themeColor="background1"/>
-          <w:sz w:val="14"/>
-          <w:szCs w:val="14"/>
-        </w:rPr>
-        <w:t>House_Rules</w:t>
-      </w:r>
-      <w:proofErr w:type="spellEnd"/>
-      <w:r>
-        <w:rPr>
-          <w:rFonts w:ascii="Consolas" w:hAnsi="Consolas"/>
-          <w:color w:val="FFFFFF" w:themeColor="background1"/>
-          <w:sz w:val="14"/>
-          <w:szCs w:val="14"/>
-        </w:rPr>
-        <w:t xml:space="preserve"> STRING, </w:t>
-      </w:r>
-      <w:proofErr w:type="spellStart"/>
-      <w:r>
-        <w:rPr>
-          <w:rFonts w:ascii="Consolas" w:hAnsi="Consolas"/>
-          <w:color w:val="FFFFFF" w:themeColor="background1"/>
-          <w:sz w:val="14"/>
-          <w:szCs w:val="14"/>
-        </w:rPr>
-        <w:t>Thumbnail_Url</w:t>
-      </w:r>
-      <w:proofErr w:type="spellEnd"/>
-      <w:r>
-        <w:rPr>
-          <w:rFonts w:ascii="Consolas" w:hAnsi="Consolas"/>
-          <w:color w:val="FFFFFF" w:themeColor="background1"/>
-          <w:sz w:val="14"/>
-          <w:szCs w:val="14"/>
-        </w:rPr>
-        <w:t xml:space="preserve"> STRING, </w:t>
-      </w:r>
-      <w:proofErr w:type="spellStart"/>
-      <w:r>
-        <w:rPr>
-          <w:rFonts w:ascii="Consolas" w:hAnsi="Consolas"/>
-          <w:color w:val="FFFFFF" w:themeColor="background1"/>
-          <w:sz w:val="14"/>
-          <w:szCs w:val="14"/>
-        </w:rPr>
-        <w:t>Medium_Url</w:t>
-      </w:r>
-      <w:proofErr w:type="spellEnd"/>
-      <w:r>
-        <w:rPr>
-          <w:rFonts w:ascii="Consolas" w:hAnsi="Consolas"/>
-          <w:color w:val="FFFFFF" w:themeColor="background1"/>
-          <w:sz w:val="14"/>
-          <w:szCs w:val="14"/>
-        </w:rPr>
-        <w:t xml:space="preserve"> STRING, </w:t>
-      </w:r>
-      <w:proofErr w:type="spellStart"/>
-      <w:r>
-        <w:rPr>
-          <w:rFonts w:ascii="Consolas" w:hAnsi="Consolas"/>
-          <w:color w:val="FFFFFF" w:themeColor="background1"/>
-          <w:sz w:val="14"/>
-          <w:szCs w:val="14"/>
-        </w:rPr>
-        <w:t>Picture_Url</w:t>
-      </w:r>
-      <w:proofErr w:type="spellEnd"/>
-      <w:r>
-        <w:rPr>
-          <w:rFonts w:ascii="Consolas" w:hAnsi="Consolas"/>
-          <w:color w:val="FFFFFF" w:themeColor="background1"/>
-          <w:sz w:val="14"/>
-          <w:szCs w:val="14"/>
-        </w:rPr>
-        <w:t xml:space="preserve"> STRING, </w:t>
-      </w:r>
-      <w:proofErr w:type="spellStart"/>
-      <w:r>
-        <w:rPr>
-          <w:rFonts w:ascii="Consolas" w:hAnsi="Consolas"/>
-          <w:color w:val="FFFFFF" w:themeColor="background1"/>
-          <w:sz w:val="14"/>
-          <w:szCs w:val="14"/>
-        </w:rPr>
-        <w:t>XL_Picture_Url</w:t>
-      </w:r>
-      <w:proofErr w:type="spellEnd"/>
-      <w:r>
-        <w:rPr>
-          <w:rFonts w:ascii="Consolas" w:hAnsi="Consolas"/>
-          <w:color w:val="FFFFFF" w:themeColor="background1"/>
-          <w:sz w:val="14"/>
-          <w:szCs w:val="14"/>
-        </w:rPr>
-        <w:t xml:space="preserve"> STRING, </w:t>
-      </w:r>
-      <w:proofErr w:type="spellStart"/>
-      <w:r>
-        <w:rPr>
-          <w:rFonts w:ascii="Consolas" w:hAnsi="Consolas"/>
-          <w:color w:val="FFFFFF" w:themeColor="background1"/>
-          <w:sz w:val="14"/>
-          <w:szCs w:val="14"/>
-        </w:rPr>
-        <w:t>Host_ID</w:t>
-      </w:r>
-      <w:proofErr w:type="spellEnd"/>
-      <w:r>
-        <w:rPr>
-          <w:rFonts w:ascii="Consolas" w:hAnsi="Consolas"/>
-          <w:color w:val="FFFFFF" w:themeColor="background1"/>
-          <w:sz w:val="14"/>
-          <w:szCs w:val="14"/>
-        </w:rPr>
-        <w:t xml:space="preserve"> INT, </w:t>
-      </w:r>
-      <w:proofErr w:type="spellStart"/>
-      <w:r>
-        <w:rPr>
-          <w:rFonts w:ascii="Consolas" w:hAnsi="Consolas"/>
-          <w:color w:val="FFFFFF" w:themeColor="background1"/>
-          <w:sz w:val="14"/>
-          <w:szCs w:val="14"/>
-        </w:rPr>
-        <w:t>Host_URL</w:t>
-      </w:r>
-      <w:proofErr w:type="spellEnd"/>
-      <w:r>
-        <w:rPr>
-          <w:rFonts w:ascii="Consolas" w:hAnsi="Consolas"/>
-          <w:color w:val="FFFFFF" w:themeColor="background1"/>
-          <w:sz w:val="14"/>
-          <w:szCs w:val="14"/>
-        </w:rPr>
-        <w:t xml:space="preserve"> STRING, </w:t>
-      </w:r>
-      <w:proofErr w:type="spellStart"/>
-      <w:r>
-        <w:rPr>
-          <w:rFonts w:ascii="Consolas" w:hAnsi="Consolas"/>
-          <w:color w:val="FFFFFF" w:themeColor="background1"/>
-          <w:sz w:val="14"/>
-          <w:szCs w:val="14"/>
-        </w:rPr>
-        <w:t>Host_Name</w:t>
-      </w:r>
-      <w:proofErr w:type="spellEnd"/>
-      <w:r>
-        <w:rPr>
-          <w:rFonts w:ascii="Consolas" w:hAnsi="Consolas"/>
-          <w:color w:val="FFFFFF" w:themeColor="background1"/>
-          <w:sz w:val="14"/>
-          <w:szCs w:val="14"/>
-        </w:rPr>
-        <w:t xml:space="preserve"> STRING, </w:t>
-      </w:r>
-      <w:proofErr w:type="spellStart"/>
-      <w:r>
-        <w:rPr>
-          <w:rFonts w:ascii="Consolas" w:hAnsi="Consolas"/>
-          <w:color w:val="FFFFFF" w:themeColor="background1"/>
-          <w:sz w:val="14"/>
-          <w:szCs w:val="14"/>
-        </w:rPr>
-        <w:t>Host_Since</w:t>
-      </w:r>
-      <w:proofErr w:type="spellEnd"/>
-      <w:r>
-        <w:rPr>
-          <w:rFonts w:ascii="Consolas" w:hAnsi="Consolas"/>
-          <w:color w:val="FFFFFF" w:themeColor="background1"/>
-          <w:sz w:val="14"/>
-          <w:szCs w:val="14"/>
-        </w:rPr>
-        <w:t xml:space="preserve"> STRING, </w:t>
-      </w:r>
-      <w:proofErr w:type="spellStart"/>
-      <w:r>
-        <w:rPr>
-          <w:rFonts w:ascii="Consolas" w:hAnsi="Consolas"/>
-          <w:color w:val="FFFFFF" w:themeColor="background1"/>
-          <w:sz w:val="14"/>
-          <w:szCs w:val="14"/>
-        </w:rPr>
-        <w:t>Host_Location</w:t>
-      </w:r>
-      <w:proofErr w:type="spellEnd"/>
-      <w:r>
-        <w:rPr>
-          <w:rFonts w:ascii="Consolas" w:hAnsi="Consolas"/>
-          <w:color w:val="FFFFFF" w:themeColor="background1"/>
-          <w:sz w:val="14"/>
-          <w:szCs w:val="14"/>
-        </w:rPr>
-        <w:t xml:space="preserve"> STRING, </w:t>
-      </w:r>
-      <w:proofErr w:type="spellStart"/>
-      <w:r>
-        <w:rPr>
-          <w:rFonts w:ascii="Consolas" w:hAnsi="Consolas"/>
-          <w:color w:val="FFFFFF" w:themeColor="background1"/>
-          <w:sz w:val="14"/>
-          <w:szCs w:val="14"/>
-        </w:rPr>
-        <w:t>Host_About</w:t>
-      </w:r>
-      <w:proofErr w:type="spellEnd"/>
-      <w:r>
-        <w:rPr>
-          <w:rFonts w:ascii="Consolas" w:hAnsi="Consolas"/>
-          <w:color w:val="FFFFFF" w:themeColor="background1"/>
-          <w:sz w:val="14"/>
-          <w:szCs w:val="14"/>
-        </w:rPr>
-        <w:t xml:space="preserve"> STRING, </w:t>
-      </w:r>
-      <w:proofErr w:type="spellStart"/>
-      <w:r>
-        <w:rPr>
-          <w:rFonts w:ascii="Consolas" w:hAnsi="Consolas"/>
-          <w:color w:val="FFFFFF" w:themeColor="background1"/>
-          <w:sz w:val="14"/>
-          <w:szCs w:val="14"/>
-        </w:rPr>
-        <w:t>Host_Response_Time</w:t>
-      </w:r>
-      <w:proofErr w:type="spellEnd"/>
-      <w:r>
-        <w:rPr>
-          <w:rFonts w:ascii="Consolas" w:hAnsi="Consolas"/>
-          <w:color w:val="FFFFFF" w:themeColor="background1"/>
-          <w:sz w:val="14"/>
-          <w:szCs w:val="14"/>
-        </w:rPr>
-        <w:t xml:space="preserve"> STRING, </w:t>
-      </w:r>
-      <w:proofErr w:type="spellStart"/>
-      <w:r>
-        <w:rPr>
-          <w:rFonts w:ascii="Consolas" w:hAnsi="Consolas"/>
-          <w:color w:val="FFFFFF" w:themeColor="background1"/>
-          <w:sz w:val="14"/>
-          <w:szCs w:val="14"/>
-        </w:rPr>
-        <w:t>Host_Response_Rate</w:t>
-      </w:r>
-      <w:proofErr w:type="spellEnd"/>
-      <w:r>
-        <w:rPr>
-          <w:rFonts w:ascii="Consolas" w:hAnsi="Consolas"/>
-          <w:color w:val="FFFFFF" w:themeColor="background1"/>
-          <w:sz w:val="14"/>
-          <w:szCs w:val="14"/>
-        </w:rPr>
-        <w:t xml:space="preserve"> INT, </w:t>
-      </w:r>
-      <w:proofErr w:type="spellStart"/>
-      <w:r>
-        <w:rPr>
-          <w:rFonts w:ascii="Consolas" w:hAnsi="Consolas"/>
-          <w:color w:val="FFFFFF" w:themeColor="background1"/>
-          <w:sz w:val="14"/>
-          <w:szCs w:val="14"/>
-        </w:rPr>
-        <w:t>Host_Thumbnail_Url</w:t>
-      </w:r>
-      <w:proofErr w:type="spellEnd"/>
-      <w:r>
-        <w:rPr>
-          <w:rFonts w:ascii="Consolas" w:hAnsi="Consolas"/>
-          <w:color w:val="FFFFFF" w:themeColor="background1"/>
-          <w:sz w:val="14"/>
-          <w:szCs w:val="14"/>
-        </w:rPr>
-        <w:t xml:space="preserve"> STRING, </w:t>
-      </w:r>
-      <w:proofErr w:type="spellStart"/>
-      <w:r>
-        <w:rPr>
-          <w:rFonts w:ascii="Consolas" w:hAnsi="Consolas"/>
-          <w:color w:val="FFFFFF" w:themeColor="background1"/>
-          <w:sz w:val="14"/>
-          <w:szCs w:val="14"/>
-        </w:rPr>
-        <w:t>Host_Picture_Url</w:t>
-      </w:r>
-      <w:proofErr w:type="spellEnd"/>
-      <w:r>
-        <w:rPr>
-          <w:rFonts w:ascii="Consolas" w:hAnsi="Consolas"/>
-          <w:color w:val="FFFFFF" w:themeColor="background1"/>
-          <w:sz w:val="14"/>
-          <w:szCs w:val="14"/>
-        </w:rPr>
-        <w:t xml:space="preserve"> STRING, </w:t>
-      </w:r>
-      <w:proofErr w:type="spellStart"/>
-      <w:r>
-        <w:rPr>
-          <w:rFonts w:ascii="Consolas" w:hAnsi="Consolas"/>
-          <w:color w:val="FFFFFF" w:themeColor="background1"/>
-          <w:sz w:val="14"/>
-          <w:szCs w:val="14"/>
-        </w:rPr>
-        <w:t>Host_Neighbourhood</w:t>
-      </w:r>
-      <w:proofErr w:type="spellEnd"/>
-      <w:r>
-        <w:rPr>
-          <w:rFonts w:ascii="Consolas" w:hAnsi="Consolas"/>
-          <w:color w:val="FFFFFF" w:themeColor="background1"/>
-          <w:sz w:val="14"/>
-          <w:szCs w:val="14"/>
-        </w:rPr>
-        <w:t xml:space="preserve"> STRING, </w:t>
-      </w:r>
-      <w:proofErr w:type="spellStart"/>
-      <w:r>
-        <w:rPr>
-          <w:rFonts w:ascii="Consolas" w:hAnsi="Consolas"/>
-          <w:color w:val="FFFFFF" w:themeColor="background1"/>
-          <w:sz w:val="14"/>
-          <w:szCs w:val="14"/>
-        </w:rPr>
-        <w:t>Host_Listings_Count</w:t>
-      </w:r>
-      <w:proofErr w:type="spellEnd"/>
-      <w:r>
-        <w:rPr>
-          <w:rFonts w:ascii="Consolas" w:hAnsi="Consolas"/>
-          <w:color w:val="FFFFFF" w:themeColor="background1"/>
-          <w:sz w:val="14"/>
-          <w:szCs w:val="14"/>
-        </w:rPr>
-        <w:t xml:space="preserve"> INT, </w:t>
-      </w:r>
-      <w:proofErr w:type="spellStart"/>
-      <w:r>
-        <w:rPr>
-          <w:rFonts w:ascii="Consolas" w:hAnsi="Consolas"/>
-          <w:color w:val="FFFFFF" w:themeColor="background1"/>
-          <w:sz w:val="14"/>
-          <w:szCs w:val="14"/>
-        </w:rPr>
-        <w:t>Host_Total_Listings_Count</w:t>
-      </w:r>
-      <w:proofErr w:type="spellEnd"/>
-      <w:r>
-        <w:rPr>
-          <w:rFonts w:ascii="Consolas" w:hAnsi="Consolas"/>
-          <w:color w:val="FFFFFF" w:themeColor="background1"/>
-          <w:sz w:val="14"/>
-          <w:szCs w:val="14"/>
-        </w:rPr>
-        <w:t xml:space="preserve"> INT, </w:t>
-      </w:r>
-      <w:proofErr w:type="spellStart"/>
-      <w:r>
-        <w:rPr>
-          <w:rFonts w:ascii="Consolas" w:hAnsi="Consolas"/>
-          <w:color w:val="FFFFFF" w:themeColor="background1"/>
-          <w:sz w:val="14"/>
-          <w:szCs w:val="14"/>
-        </w:rPr>
-        <w:t>Host_Verifications</w:t>
-      </w:r>
-      <w:proofErr w:type="spellEnd"/>
-      <w:r>
-        <w:rPr>
-          <w:rFonts w:ascii="Consolas" w:hAnsi="Consolas"/>
-          <w:color w:val="FFFFFF" w:themeColor="background1"/>
-          <w:sz w:val="14"/>
-          <w:szCs w:val="14"/>
-        </w:rPr>
-        <w:t xml:space="preserve"> STRING, Street STRING, </w:t>
-      </w:r>
-      <w:proofErr w:type="spellStart"/>
-      <w:r>
-        <w:rPr>
-          <w:rFonts w:ascii="Consolas" w:hAnsi="Consolas"/>
-          <w:color w:val="FFFFFF" w:themeColor="background1"/>
-          <w:sz w:val="14"/>
-          <w:szCs w:val="14"/>
-        </w:rPr>
-        <w:t>Neighbourhood_Cleansed</w:t>
-      </w:r>
-      <w:proofErr w:type="spellEnd"/>
-      <w:r>
-        <w:rPr>
-          <w:rFonts w:ascii="Consolas" w:hAnsi="Consolas"/>
-          <w:color w:val="FFFFFF" w:themeColor="background1"/>
-          <w:sz w:val="14"/>
-          <w:szCs w:val="14"/>
-        </w:rPr>
-        <w:t xml:space="preserve"> STRING, City STRING, </w:t>
-      </w:r>
-      <w:proofErr w:type="spellStart"/>
-      <w:r>
-        <w:rPr>
-          <w:rFonts w:ascii="Consolas" w:hAnsi="Consolas"/>
-          <w:color w:val="FFFFFF" w:themeColor="background1"/>
-          <w:sz w:val="14"/>
-          <w:szCs w:val="14"/>
-        </w:rPr>
-        <w:t>State</w:t>
-      </w:r>
-      <w:proofErr w:type="spellEnd"/>
-      <w:r>
-        <w:rPr>
-          <w:rFonts w:ascii="Consolas" w:hAnsi="Consolas"/>
-          <w:color w:val="FFFFFF" w:themeColor="background1"/>
-          <w:sz w:val="14"/>
-          <w:szCs w:val="14"/>
-        </w:rPr>
-        <w:t xml:space="preserve"> STRING, </w:t>
-      </w:r>
-      <w:proofErr w:type="spellStart"/>
-      <w:r>
-        <w:rPr>
-          <w:rFonts w:ascii="Consolas" w:hAnsi="Consolas"/>
-          <w:color w:val="FFFFFF" w:themeColor="background1"/>
-          <w:sz w:val="14"/>
-          <w:szCs w:val="14"/>
-        </w:rPr>
-        <w:t>Zipcode</w:t>
-      </w:r>
-      <w:proofErr w:type="spellEnd"/>
-      <w:r>
-        <w:rPr>
-          <w:rFonts w:ascii="Consolas" w:hAnsi="Consolas"/>
-          <w:color w:val="FFFFFF" w:themeColor="background1"/>
-          <w:sz w:val="14"/>
-          <w:szCs w:val="14"/>
-        </w:rPr>
-        <w:t xml:space="preserve"> INT, </w:t>
-      </w:r>
-      <w:proofErr w:type="spellStart"/>
-      <w:r>
-        <w:rPr>
-          <w:rFonts w:ascii="Consolas" w:hAnsi="Consolas"/>
-          <w:color w:val="FFFFFF" w:themeColor="background1"/>
-          <w:sz w:val="14"/>
-          <w:szCs w:val="14"/>
-        </w:rPr>
-        <w:t>Market</w:t>
-      </w:r>
-      <w:proofErr w:type="spellEnd"/>
-      <w:r>
-        <w:rPr>
-          <w:rFonts w:ascii="Consolas" w:hAnsi="Consolas"/>
-          <w:color w:val="FFFFFF" w:themeColor="background1"/>
-          <w:sz w:val="14"/>
-          <w:szCs w:val="14"/>
-        </w:rPr>
-        <w:t xml:space="preserve"> STRING, </w:t>
-      </w:r>
-      <w:proofErr w:type="spellStart"/>
-      <w:r>
-        <w:rPr>
-          <w:rFonts w:ascii="Consolas" w:hAnsi="Consolas"/>
-          <w:color w:val="FFFFFF" w:themeColor="background1"/>
-          <w:sz w:val="14"/>
-          <w:szCs w:val="14"/>
-        </w:rPr>
-        <w:t>Country_Code</w:t>
-      </w:r>
-      <w:proofErr w:type="spellEnd"/>
-      <w:r>
-        <w:rPr>
-          <w:rFonts w:ascii="Consolas" w:hAnsi="Consolas"/>
-          <w:color w:val="FFFFFF" w:themeColor="background1"/>
-          <w:sz w:val="14"/>
-          <w:szCs w:val="14"/>
-        </w:rPr>
-        <w:t xml:space="preserve"> STRING, Country STRING, </w:t>
-      </w:r>
-      <w:proofErr w:type="spellStart"/>
-      <w:r>
-        <w:rPr>
-          <w:rFonts w:ascii="Consolas" w:hAnsi="Consolas"/>
-          <w:color w:val="FFFFFF" w:themeColor="background1"/>
-          <w:sz w:val="14"/>
-          <w:szCs w:val="14"/>
-        </w:rPr>
-        <w:t>Latitude</w:t>
-      </w:r>
-      <w:proofErr w:type="spellEnd"/>
-      <w:r>
-        <w:rPr>
-          <w:rFonts w:ascii="Consolas" w:hAnsi="Consolas"/>
-          <w:color w:val="FFFFFF" w:themeColor="background1"/>
-          <w:sz w:val="14"/>
-          <w:szCs w:val="14"/>
-        </w:rPr>
-        <w:t xml:space="preserve"> STRING, </w:t>
-      </w:r>
-      <w:proofErr w:type="spellStart"/>
-      <w:r>
-        <w:rPr>
-          <w:rFonts w:ascii="Consolas" w:hAnsi="Consolas"/>
-          <w:color w:val="FFFFFF" w:themeColor="background1"/>
-          <w:sz w:val="14"/>
-          <w:szCs w:val="14"/>
-        </w:rPr>
-        <w:t>Longitude</w:t>
-      </w:r>
-      <w:proofErr w:type="spellEnd"/>
-      <w:r>
-        <w:rPr>
-          <w:rFonts w:ascii="Consolas" w:hAnsi="Consolas"/>
-          <w:color w:val="FFFFFF" w:themeColor="background1"/>
-          <w:sz w:val="14"/>
-          <w:szCs w:val="14"/>
-        </w:rPr>
-        <w:t xml:space="preserve"> STRING, </w:t>
-      </w:r>
-      <w:proofErr w:type="spellStart"/>
-      <w:r>
-        <w:rPr>
-          <w:rFonts w:ascii="Consolas" w:hAnsi="Consolas"/>
-          <w:color w:val="FFFFFF" w:themeColor="background1"/>
-          <w:sz w:val="14"/>
-          <w:szCs w:val="14"/>
-        </w:rPr>
-        <w:t>Property_Type</w:t>
-      </w:r>
-      <w:proofErr w:type="spellEnd"/>
-      <w:r>
-        <w:rPr>
-          <w:rFonts w:ascii="Consolas" w:hAnsi="Consolas"/>
-          <w:color w:val="FFFFFF" w:themeColor="background1"/>
-          <w:sz w:val="14"/>
-          <w:szCs w:val="14"/>
-        </w:rPr>
-        <w:t xml:space="preserve"> STRING, </w:t>
-      </w:r>
-      <w:proofErr w:type="spellStart"/>
-      <w:r>
-        <w:rPr>
-          <w:rFonts w:ascii="Consolas" w:hAnsi="Consolas"/>
-          <w:color w:val="FFFFFF" w:themeColor="background1"/>
-          <w:sz w:val="14"/>
-          <w:szCs w:val="14"/>
-        </w:rPr>
-        <w:t>Room_Type</w:t>
-      </w:r>
-      <w:proofErr w:type="spellEnd"/>
-      <w:r>
-        <w:rPr>
-          <w:rFonts w:ascii="Consolas" w:hAnsi="Consolas"/>
-          <w:color w:val="FFFFFF" w:themeColor="background1"/>
-          <w:sz w:val="14"/>
-          <w:szCs w:val="14"/>
-        </w:rPr>
-        <w:t xml:space="preserve"> STRING, </w:t>
-      </w:r>
-      <w:proofErr w:type="spellStart"/>
-      <w:r>
-        <w:rPr>
-          <w:rFonts w:ascii="Consolas" w:hAnsi="Consolas"/>
-          <w:color w:val="FFFFFF" w:themeColor="background1"/>
-          <w:sz w:val="14"/>
-          <w:szCs w:val="14"/>
-        </w:rPr>
-        <w:t>Accommodates</w:t>
-      </w:r>
-      <w:proofErr w:type="spellEnd"/>
-      <w:r>
-        <w:rPr>
-          <w:rFonts w:ascii="Consolas" w:hAnsi="Consolas"/>
-          <w:color w:val="FFFFFF" w:themeColor="background1"/>
-          <w:sz w:val="14"/>
-          <w:szCs w:val="14"/>
-        </w:rPr>
-        <w:t xml:space="preserve"> INT, </w:t>
-      </w:r>
-      <w:proofErr w:type="spellStart"/>
-      <w:r>
-        <w:rPr>
-          <w:rFonts w:ascii="Consolas" w:hAnsi="Consolas"/>
-          <w:color w:val="FFFFFF" w:themeColor="background1"/>
-          <w:sz w:val="14"/>
-          <w:szCs w:val="14"/>
-        </w:rPr>
-        <w:t>Bathrooms</w:t>
-      </w:r>
-      <w:proofErr w:type="spellEnd"/>
-      <w:r>
-        <w:rPr>
-          <w:rFonts w:ascii="Consolas" w:hAnsi="Consolas"/>
-          <w:color w:val="FFFFFF" w:themeColor="background1"/>
-          <w:sz w:val="14"/>
-          <w:szCs w:val="14"/>
-        </w:rPr>
-        <w:t xml:space="preserve"> STRING, </w:t>
-      </w:r>
-      <w:proofErr w:type="spellStart"/>
-      <w:r>
-        <w:rPr>
-          <w:rFonts w:ascii="Consolas" w:hAnsi="Consolas"/>
-          <w:color w:val="FFFFFF" w:themeColor="background1"/>
-          <w:sz w:val="14"/>
-          <w:szCs w:val="14"/>
-        </w:rPr>
-        <w:t>Bedrooms</w:t>
-      </w:r>
-      <w:proofErr w:type="spellEnd"/>
-      <w:r>
-        <w:rPr>
-          <w:rFonts w:ascii="Consolas" w:hAnsi="Consolas"/>
-          <w:color w:val="FFFFFF" w:themeColor="background1"/>
-          <w:sz w:val="14"/>
-          <w:szCs w:val="14"/>
-        </w:rPr>
-        <w:t xml:space="preserve"> INT, </w:t>
-      </w:r>
-      <w:proofErr w:type="spellStart"/>
-      <w:r>
-        <w:rPr>
-          <w:rFonts w:ascii="Consolas" w:hAnsi="Consolas"/>
-          <w:color w:val="FFFFFF" w:themeColor="background1"/>
-          <w:sz w:val="14"/>
-          <w:szCs w:val="14"/>
-        </w:rPr>
-        <w:t>Beds</w:t>
-      </w:r>
-      <w:proofErr w:type="spellEnd"/>
-      <w:r>
-        <w:rPr>
-          <w:rFonts w:ascii="Consolas" w:hAnsi="Consolas"/>
-          <w:color w:val="FFFFFF" w:themeColor="background1"/>
-          <w:sz w:val="14"/>
-          <w:szCs w:val="14"/>
-        </w:rPr>
-        <w:t xml:space="preserve"> INT, </w:t>
-      </w:r>
-      <w:proofErr w:type="spellStart"/>
-      <w:r>
-        <w:rPr>
-          <w:rFonts w:ascii="Consolas" w:hAnsi="Consolas"/>
-          <w:color w:val="FFFFFF" w:themeColor="background1"/>
-          <w:sz w:val="14"/>
-          <w:szCs w:val="14"/>
-        </w:rPr>
-        <w:t>Bed_Type</w:t>
-      </w:r>
-      <w:proofErr w:type="spellEnd"/>
-      <w:r>
-        <w:rPr>
-          <w:rFonts w:ascii="Consolas" w:hAnsi="Consolas"/>
-          <w:color w:val="FFFFFF" w:themeColor="background1"/>
-          <w:sz w:val="14"/>
-          <w:szCs w:val="14"/>
-        </w:rPr>
-        <w:t xml:space="preserve"> STRING, </w:t>
-      </w:r>
-      <w:proofErr w:type="spellStart"/>
-      <w:r>
-        <w:rPr>
-          <w:rFonts w:ascii="Consolas" w:hAnsi="Consolas"/>
-          <w:color w:val="FFFFFF" w:themeColor="background1"/>
-          <w:sz w:val="14"/>
-          <w:szCs w:val="14"/>
-        </w:rPr>
-        <w:t>Amenities</w:t>
-      </w:r>
-      <w:proofErr w:type="spellEnd"/>
-      <w:r>
-        <w:rPr>
-          <w:rFonts w:ascii="Consolas" w:hAnsi="Consolas"/>
-          <w:color w:val="FFFFFF" w:themeColor="background1"/>
-          <w:sz w:val="14"/>
-          <w:szCs w:val="14"/>
-        </w:rPr>
-        <w:t xml:space="preserve"> STRING, </w:t>
-      </w:r>
-      <w:proofErr w:type="spellStart"/>
-      <w:r>
-        <w:rPr>
-          <w:rFonts w:ascii="Consolas" w:hAnsi="Consolas"/>
-          <w:color w:val="FFFFFF" w:themeColor="background1"/>
-          <w:sz w:val="14"/>
-          <w:szCs w:val="14"/>
-        </w:rPr>
-        <w:t>Square_Feet</w:t>
-      </w:r>
-      <w:proofErr w:type="spellEnd"/>
-      <w:r>
-        <w:rPr>
-          <w:rFonts w:ascii="Consolas" w:hAnsi="Consolas"/>
-          <w:color w:val="FFFFFF" w:themeColor="background1"/>
-          <w:sz w:val="14"/>
-          <w:szCs w:val="14"/>
-        </w:rPr>
-        <w:t xml:space="preserve"> INT, Price INT, </w:t>
-      </w:r>
-      <w:proofErr w:type="spellStart"/>
-      <w:r>
-        <w:rPr>
-          <w:rFonts w:ascii="Consolas" w:hAnsi="Consolas"/>
-          <w:color w:val="FFFFFF" w:themeColor="background1"/>
-          <w:sz w:val="14"/>
-          <w:szCs w:val="14"/>
-        </w:rPr>
-        <w:t>Weekly_Price</w:t>
-      </w:r>
-      <w:proofErr w:type="spellEnd"/>
-      <w:r>
-        <w:rPr>
-          <w:rFonts w:ascii="Consolas" w:hAnsi="Consolas"/>
-          <w:color w:val="FFFFFF" w:themeColor="background1"/>
-          <w:sz w:val="14"/>
-          <w:szCs w:val="14"/>
-        </w:rPr>
-        <w:t xml:space="preserve"> INT, </w:t>
-      </w:r>
-      <w:proofErr w:type="spellStart"/>
-      <w:r>
-        <w:rPr>
-          <w:rFonts w:ascii="Consolas" w:hAnsi="Consolas"/>
-          <w:color w:val="FFFFFF" w:themeColor="background1"/>
-          <w:sz w:val="14"/>
-          <w:szCs w:val="14"/>
-        </w:rPr>
-        <w:t>Monthly_Price</w:t>
-      </w:r>
-      <w:proofErr w:type="spellEnd"/>
-      <w:r>
-        <w:rPr>
-          <w:rFonts w:ascii="Consolas" w:hAnsi="Consolas"/>
-          <w:color w:val="FFFFFF" w:themeColor="background1"/>
-          <w:sz w:val="14"/>
-          <w:szCs w:val="14"/>
-        </w:rPr>
-        <w:t xml:space="preserve"> INT, </w:t>
-      </w:r>
-      <w:proofErr w:type="spellStart"/>
-      <w:r>
-        <w:rPr>
-          <w:rFonts w:ascii="Consolas" w:hAnsi="Consolas"/>
-          <w:color w:val="FFFFFF" w:themeColor="background1"/>
-          <w:sz w:val="14"/>
-          <w:szCs w:val="14"/>
-        </w:rPr>
-        <w:t>Security_Deposit</w:t>
-      </w:r>
-      <w:proofErr w:type="spellEnd"/>
-      <w:r>
-        <w:rPr>
-          <w:rFonts w:ascii="Consolas" w:hAnsi="Consolas"/>
-          <w:color w:val="FFFFFF" w:themeColor="background1"/>
-          <w:sz w:val="14"/>
-          <w:szCs w:val="14"/>
-        </w:rPr>
-        <w:t xml:space="preserve"> INT, </w:t>
-      </w:r>
-      <w:proofErr w:type="spellStart"/>
-      <w:r>
-        <w:rPr>
-          <w:rFonts w:ascii="Consolas" w:hAnsi="Consolas"/>
-          <w:color w:val="FFFFFF" w:themeColor="background1"/>
-          <w:sz w:val="14"/>
-          <w:szCs w:val="14"/>
-        </w:rPr>
-        <w:t>Cleaning_Fee</w:t>
-      </w:r>
-      <w:proofErr w:type="spellEnd"/>
-      <w:r>
-        <w:rPr>
-          <w:rFonts w:ascii="Consolas" w:hAnsi="Consolas"/>
-          <w:color w:val="FFFFFF" w:themeColor="background1"/>
-          <w:sz w:val="14"/>
-          <w:szCs w:val="14"/>
-        </w:rPr>
-        <w:t xml:space="preserve"> INT, </w:t>
-      </w:r>
-      <w:proofErr w:type="spellStart"/>
-      <w:r>
-        <w:rPr>
-          <w:rFonts w:ascii="Consolas" w:hAnsi="Consolas"/>
-          <w:color w:val="FFFFFF" w:themeColor="background1"/>
-          <w:sz w:val="14"/>
-          <w:szCs w:val="14"/>
-        </w:rPr>
-        <w:t>Guests_Included</w:t>
-      </w:r>
-      <w:proofErr w:type="spellEnd"/>
-      <w:r>
-        <w:rPr>
-          <w:rFonts w:ascii="Consolas" w:hAnsi="Consolas"/>
-          <w:color w:val="FFFFFF" w:themeColor="background1"/>
-          <w:sz w:val="14"/>
-          <w:szCs w:val="14"/>
-        </w:rPr>
-        <w:t xml:space="preserve"> INT, </w:t>
-      </w:r>
-      <w:proofErr w:type="spellStart"/>
-      <w:r>
-        <w:rPr>
-          <w:rFonts w:ascii="Consolas" w:hAnsi="Consolas"/>
-          <w:color w:val="FFFFFF" w:themeColor="background1"/>
-          <w:sz w:val="14"/>
-          <w:szCs w:val="14"/>
-        </w:rPr>
-        <w:t>Extra_People</w:t>
-      </w:r>
-      <w:proofErr w:type="spellEnd"/>
-      <w:r>
-        <w:rPr>
-          <w:rFonts w:ascii="Consolas" w:hAnsi="Consolas"/>
-          <w:color w:val="FFFFFF" w:themeColor="background1"/>
-          <w:sz w:val="14"/>
-          <w:szCs w:val="14"/>
-        </w:rPr>
-        <w:t xml:space="preserve"> INT, </w:t>
-      </w:r>
-      <w:proofErr w:type="spellStart"/>
-      <w:r>
-        <w:rPr>
-          <w:rFonts w:ascii="Consolas" w:hAnsi="Consolas"/>
-          <w:color w:val="FFFFFF" w:themeColor="background1"/>
-          <w:sz w:val="14"/>
-          <w:szCs w:val="14"/>
-        </w:rPr>
-        <w:t>Minimum_Nights</w:t>
-      </w:r>
-      <w:proofErr w:type="spellEnd"/>
-      <w:r>
-        <w:rPr>
-          <w:rFonts w:ascii="Consolas" w:hAnsi="Consolas"/>
-          <w:color w:val="FFFFFF" w:themeColor="background1"/>
-          <w:sz w:val="14"/>
-          <w:szCs w:val="14"/>
-        </w:rPr>
-        <w:t xml:space="preserve"> INT, </w:t>
-      </w:r>
-      <w:proofErr w:type="spellStart"/>
-      <w:r>
-        <w:rPr>
-          <w:rFonts w:ascii="Consolas" w:hAnsi="Consolas"/>
-          <w:color w:val="FFFFFF" w:themeColor="background1"/>
-          <w:sz w:val="14"/>
-          <w:szCs w:val="14"/>
-        </w:rPr>
-        <w:t>Maximum_Nights</w:t>
-      </w:r>
-      <w:proofErr w:type="spellEnd"/>
-      <w:r>
-        <w:rPr>
-          <w:rFonts w:ascii="Consolas" w:hAnsi="Consolas"/>
-          <w:color w:val="FFFFFF" w:themeColor="background1"/>
-          <w:sz w:val="14"/>
-          <w:szCs w:val="14"/>
-        </w:rPr>
-        <w:t xml:space="preserve"> INT, </w:t>
-      </w:r>
-      <w:proofErr w:type="spellStart"/>
-      <w:r>
-        <w:rPr>
-          <w:rFonts w:ascii="Consolas" w:hAnsi="Consolas"/>
-          <w:color w:val="FFFFFF" w:themeColor="background1"/>
-          <w:sz w:val="14"/>
-          <w:szCs w:val="14"/>
-        </w:rPr>
-        <w:t>Calendar_Updated</w:t>
-      </w:r>
-      <w:proofErr w:type="spellEnd"/>
-      <w:r>
-        <w:rPr>
-          <w:rFonts w:ascii="Consolas" w:hAnsi="Consolas"/>
-          <w:color w:val="FFFFFF" w:themeColor="background1"/>
-          <w:sz w:val="14"/>
-          <w:szCs w:val="14"/>
-        </w:rPr>
-        <w:t xml:space="preserve"> STRING, Availability_30 INT, Availability_60 INT, Availability_90 INT, Availability_365 INT, </w:t>
-      </w:r>
-      <w:proofErr w:type="spellStart"/>
-      <w:r>
-        <w:rPr>
-          <w:rFonts w:ascii="Consolas" w:hAnsi="Consolas"/>
-          <w:color w:val="FFFFFF" w:themeColor="background1"/>
-          <w:sz w:val="14"/>
-          <w:szCs w:val="14"/>
-        </w:rPr>
-        <w:t>Calendar_last_Scraped</w:t>
-      </w:r>
-      <w:proofErr w:type="spellEnd"/>
-      <w:r>
-        <w:rPr>
-          <w:rFonts w:ascii="Consolas" w:hAnsi="Consolas"/>
-          <w:color w:val="FFFFFF" w:themeColor="background1"/>
-          <w:sz w:val="14"/>
-          <w:szCs w:val="14"/>
-        </w:rPr>
-        <w:t xml:space="preserve"> STRING, </w:t>
-      </w:r>
-      <w:proofErr w:type="spellStart"/>
-      <w:r>
-        <w:rPr>
-          <w:rFonts w:ascii="Consolas" w:hAnsi="Consolas"/>
-          <w:color w:val="FFFFFF" w:themeColor="background1"/>
-          <w:sz w:val="14"/>
-          <w:szCs w:val="14"/>
-        </w:rPr>
-        <w:t>Number_of_Reviews</w:t>
-      </w:r>
-      <w:proofErr w:type="spellEnd"/>
-      <w:r>
-        <w:rPr>
-          <w:rFonts w:ascii="Consolas" w:hAnsi="Consolas"/>
-          <w:color w:val="FFFFFF" w:themeColor="background1"/>
-          <w:sz w:val="14"/>
-          <w:szCs w:val="14"/>
-        </w:rPr>
-        <w:t xml:space="preserve"> INT, </w:t>
-      </w:r>
-      <w:proofErr w:type="spellStart"/>
-      <w:r>
-        <w:rPr>
-          <w:rFonts w:ascii="Consolas" w:hAnsi="Consolas"/>
-          <w:color w:val="FFFFFF" w:themeColor="background1"/>
-          <w:sz w:val="14"/>
-          <w:szCs w:val="14"/>
-        </w:rPr>
-        <w:t>First_Review</w:t>
-      </w:r>
-      <w:proofErr w:type="spellEnd"/>
-      <w:r>
-        <w:rPr>
-          <w:rFonts w:ascii="Consolas" w:hAnsi="Consolas"/>
-          <w:color w:val="FFFFFF" w:themeColor="background1"/>
-          <w:sz w:val="14"/>
-          <w:szCs w:val="14"/>
-        </w:rPr>
-        <w:t xml:space="preserve"> STRING, </w:t>
-      </w:r>
-      <w:proofErr w:type="spellStart"/>
-      <w:r>
-        <w:rPr>
-          <w:rFonts w:ascii="Consolas" w:hAnsi="Consolas"/>
-          <w:color w:val="FFFFFF" w:themeColor="background1"/>
-          <w:sz w:val="14"/>
-          <w:szCs w:val="14"/>
-        </w:rPr>
-        <w:t>Last_Review</w:t>
-      </w:r>
-      <w:proofErr w:type="spellEnd"/>
-      <w:r>
-        <w:rPr>
-          <w:rFonts w:ascii="Consolas" w:hAnsi="Consolas"/>
-          <w:color w:val="FFFFFF" w:themeColor="background1"/>
-          <w:sz w:val="14"/>
-          <w:szCs w:val="14"/>
-        </w:rPr>
-        <w:t xml:space="preserve"> STRING, </w:t>
-      </w:r>
-      <w:proofErr w:type="spellStart"/>
-      <w:r>
-        <w:rPr>
-          <w:rFonts w:ascii="Consolas" w:hAnsi="Consolas"/>
-          <w:color w:val="FFFFFF" w:themeColor="background1"/>
-          <w:sz w:val="14"/>
-          <w:szCs w:val="14"/>
-        </w:rPr>
-        <w:t>Review_Scores_Rating</w:t>
-      </w:r>
-      <w:proofErr w:type="spellEnd"/>
-      <w:r>
-        <w:rPr>
-          <w:rFonts w:ascii="Consolas" w:hAnsi="Consolas"/>
-          <w:color w:val="FFFFFF" w:themeColor="background1"/>
-          <w:sz w:val="14"/>
-          <w:szCs w:val="14"/>
-        </w:rPr>
-        <w:t xml:space="preserve"> INT, </w:t>
-      </w:r>
-      <w:proofErr w:type="spellStart"/>
-      <w:r>
-        <w:rPr>
-          <w:rFonts w:ascii="Consolas" w:hAnsi="Consolas"/>
-          <w:color w:val="FFFFFF" w:themeColor="background1"/>
-          <w:sz w:val="14"/>
-          <w:szCs w:val="14"/>
-        </w:rPr>
-        <w:t>Review_Scores_Accuracy</w:t>
-      </w:r>
-      <w:proofErr w:type="spellEnd"/>
-      <w:r>
-        <w:rPr>
-          <w:rFonts w:ascii="Consolas" w:hAnsi="Consolas"/>
-          <w:color w:val="FFFFFF" w:themeColor="background1"/>
-          <w:sz w:val="14"/>
-          <w:szCs w:val="14"/>
-        </w:rPr>
-        <w:t xml:space="preserve"> INT, </w:t>
-      </w:r>
-      <w:proofErr w:type="spellStart"/>
-      <w:r>
-        <w:rPr>
-          <w:rFonts w:ascii="Consolas" w:hAnsi="Consolas"/>
-          <w:color w:val="FFFFFF" w:themeColor="background1"/>
-          <w:sz w:val="14"/>
-          <w:szCs w:val="14"/>
-        </w:rPr>
-        <w:t>Review_Scores_Cleanliness</w:t>
-      </w:r>
-      <w:proofErr w:type="spellEnd"/>
-      <w:r>
-        <w:rPr>
-          <w:rFonts w:ascii="Consolas" w:hAnsi="Consolas"/>
-          <w:color w:val="FFFFFF" w:themeColor="background1"/>
-          <w:sz w:val="14"/>
-          <w:szCs w:val="14"/>
-        </w:rPr>
-        <w:t xml:space="preserve"> INT, </w:t>
-      </w:r>
-      <w:proofErr w:type="spellStart"/>
-      <w:r>
-        <w:rPr>
-          <w:rFonts w:ascii="Consolas" w:hAnsi="Consolas"/>
-          <w:color w:val="FFFFFF" w:themeColor="background1"/>
-          <w:sz w:val="14"/>
-          <w:szCs w:val="14"/>
-        </w:rPr>
-        <w:t>Review_Scores_Checkin</w:t>
-      </w:r>
-      <w:proofErr w:type="spellEnd"/>
-      <w:r>
-        <w:rPr>
-          <w:rFonts w:ascii="Consolas" w:hAnsi="Consolas"/>
-          <w:color w:val="FFFFFF" w:themeColor="background1"/>
-          <w:sz w:val="14"/>
-          <w:szCs w:val="14"/>
-        </w:rPr>
-        <w:t xml:space="preserve"> INT, </w:t>
-      </w:r>
-      <w:proofErr w:type="spellStart"/>
-      <w:r>
-        <w:rPr>
-          <w:rFonts w:ascii="Consolas" w:hAnsi="Consolas"/>
-          <w:color w:val="FFFFFF" w:themeColor="background1"/>
-          <w:sz w:val="14"/>
-          <w:szCs w:val="14"/>
-        </w:rPr>
-        <w:t>Review_Scores_Communication</w:t>
-      </w:r>
-      <w:proofErr w:type="spellEnd"/>
-      <w:r>
-        <w:rPr>
-          <w:rFonts w:ascii="Consolas" w:hAnsi="Consolas"/>
-          <w:color w:val="FFFFFF" w:themeColor="background1"/>
-          <w:sz w:val="14"/>
-          <w:szCs w:val="14"/>
-        </w:rPr>
-        <w:t xml:space="preserve"> INT, </w:t>
-      </w:r>
-      <w:proofErr w:type="spellStart"/>
-      <w:r>
-        <w:rPr>
-          <w:rFonts w:ascii="Consolas" w:hAnsi="Consolas"/>
-          <w:color w:val="FFFFFF" w:themeColor="background1"/>
-          <w:sz w:val="14"/>
-          <w:szCs w:val="14"/>
-        </w:rPr>
-        <w:t>Review_Scores_Location</w:t>
-      </w:r>
-      <w:proofErr w:type="spellEnd"/>
-      <w:r>
-        <w:rPr>
-          <w:rFonts w:ascii="Consolas" w:hAnsi="Consolas"/>
-          <w:color w:val="FFFFFF" w:themeColor="background1"/>
-          <w:sz w:val="14"/>
-          <w:szCs w:val="14"/>
-        </w:rPr>
-        <w:t xml:space="preserve"> INT, </w:t>
-      </w:r>
-      <w:proofErr w:type="spellStart"/>
-      <w:r>
-        <w:rPr>
-          <w:rFonts w:ascii="Consolas" w:hAnsi="Consolas"/>
-          <w:color w:val="FFFFFF" w:themeColor="background1"/>
-          <w:sz w:val="14"/>
-          <w:szCs w:val="14"/>
-        </w:rPr>
-        <w:t>Review_Scores_Value</w:t>
-      </w:r>
-      <w:proofErr w:type="spellEnd"/>
-      <w:r>
-        <w:rPr>
-          <w:rFonts w:ascii="Consolas" w:hAnsi="Consolas"/>
-          <w:color w:val="FFFFFF" w:themeColor="background1"/>
-          <w:sz w:val="14"/>
-          <w:szCs w:val="14"/>
-        </w:rPr>
-        <w:t xml:space="preserve"> INT, </w:t>
-      </w:r>
-      <w:proofErr w:type="spellStart"/>
-      <w:r>
-        <w:rPr>
-          <w:rFonts w:ascii="Consolas" w:hAnsi="Consolas"/>
-          <w:color w:val="FFFFFF" w:themeColor="background1"/>
-          <w:sz w:val="14"/>
-          <w:szCs w:val="14"/>
-        </w:rPr>
-        <w:t>License</w:t>
-      </w:r>
-      <w:proofErr w:type="spellEnd"/>
-      <w:r>
-        <w:rPr>
-          <w:rFonts w:ascii="Consolas" w:hAnsi="Consolas"/>
-          <w:color w:val="FFFFFF" w:themeColor="background1"/>
-          <w:sz w:val="14"/>
-          <w:szCs w:val="14"/>
-        </w:rPr>
-        <w:t xml:space="preserve"> STRING, </w:t>
-      </w:r>
-      <w:proofErr w:type="spellStart"/>
-      <w:r>
-        <w:rPr>
-          <w:rFonts w:ascii="Consolas" w:hAnsi="Consolas"/>
-          <w:color w:val="FFFFFF" w:themeColor="background1"/>
-          <w:sz w:val="14"/>
-          <w:szCs w:val="14"/>
-        </w:rPr>
-        <w:t>Cancellation_Policy</w:t>
-      </w:r>
-      <w:proofErr w:type="spellEnd"/>
-      <w:r>
-        <w:rPr>
-          <w:rFonts w:ascii="Consolas" w:hAnsi="Consolas"/>
-          <w:color w:val="FFFFFF" w:themeColor="background1"/>
-          <w:sz w:val="14"/>
-          <w:szCs w:val="14"/>
-        </w:rPr>
-        <w:t xml:space="preserve"> STRING, </w:t>
-      </w:r>
-      <w:proofErr w:type="spellStart"/>
-      <w:r>
-        <w:rPr>
-          <w:rFonts w:ascii="Consolas" w:hAnsi="Consolas"/>
-          <w:color w:val="FFFFFF" w:themeColor="background1"/>
-          <w:sz w:val="14"/>
-          <w:szCs w:val="14"/>
-        </w:rPr>
-        <w:t>Calculated_host_listings_count</w:t>
-      </w:r>
-      <w:proofErr w:type="spellEnd"/>
-      <w:r>
-        <w:rPr>
-          <w:rFonts w:ascii="Consolas" w:hAnsi="Consolas"/>
-          <w:color w:val="FFFFFF" w:themeColor="background1"/>
-          <w:sz w:val="14"/>
-          <w:szCs w:val="14"/>
-        </w:rPr>
-        <w:t xml:space="preserve"> INT, </w:t>
-      </w:r>
-      <w:proofErr w:type="spellStart"/>
-      <w:r>
-        <w:rPr>
-          <w:rFonts w:ascii="Consolas" w:hAnsi="Consolas"/>
-          <w:color w:val="FFFFFF" w:themeColor="background1"/>
-          <w:sz w:val="14"/>
-          <w:szCs w:val="14"/>
-        </w:rPr>
-        <w:t>Reviews_per_Month</w:t>
-      </w:r>
-      <w:proofErr w:type="spellEnd"/>
-      <w:r>
-        <w:rPr>
-          <w:rFonts w:ascii="Consolas" w:hAnsi="Consolas"/>
-          <w:color w:val="FFFFFF" w:themeColor="background1"/>
-          <w:sz w:val="14"/>
-          <w:szCs w:val="14"/>
-        </w:rPr>
-        <w:t xml:space="preserve"> STRING, </w:t>
-      </w:r>
-      <w:proofErr w:type="spellStart"/>
-      <w:r>
-        <w:rPr>
-          <w:rFonts w:ascii="Consolas" w:hAnsi="Consolas"/>
-          <w:color w:val="FFFFFF" w:themeColor="background1"/>
-          <w:sz w:val="14"/>
-          <w:szCs w:val="14"/>
-        </w:rPr>
-        <w:t>Geolocation</w:t>
-      </w:r>
-      <w:proofErr w:type="spellEnd"/>
-      <w:r>
-        <w:rPr>
-          <w:rFonts w:ascii="Consolas" w:hAnsi="Consolas"/>
-          <w:color w:val="FFFFFF" w:themeColor="background1"/>
-          <w:sz w:val="14"/>
-          <w:szCs w:val="14"/>
-        </w:rPr>
-        <w:t xml:space="preserve"> STRING, </w:t>
-      </w:r>
-      <w:proofErr w:type="spellStart"/>
-      <w:r>
-        <w:rPr>
-          <w:rFonts w:ascii="Consolas" w:hAnsi="Consolas"/>
-          <w:color w:val="FFFFFF" w:themeColor="background1"/>
-          <w:sz w:val="14"/>
-          <w:szCs w:val="14"/>
-        </w:rPr>
-        <w:t>Features</w:t>
-      </w:r>
-      <w:proofErr w:type="spellEnd"/>
-      <w:r>
-        <w:rPr>
-          <w:rFonts w:ascii="Consolas" w:hAnsi="Consolas"/>
-          <w:color w:val="FFFFFF" w:themeColor="background1"/>
-          <w:sz w:val="14"/>
-          <w:szCs w:val="14"/>
-        </w:rPr>
-        <w:t xml:space="preserve"> STRING)</w:t>
+        <w:t>, Last_Scraped STRING, Name STRING, Summary STRING, Space STRING, Description STRING, Neighborhood_Overview STRING, Notes STRING, Transit STRING, Access STRING, Interaction STRING, House_Rules STRING, Thumbnail_Url STRING, Medium_Url STRING, Picture_Url STRING, XL_Picture_Url STRING, Host_ID INT, Host_URL STRING, Host_Name STRING, Host_Since STRING, Host_Location STRING, Host_About STRING, Host_Response_Time STRING, Host_Response_Rate INT, Host_Thumbnail_Url STRING, Host_Picture_Url STRING, Host_Neighbourhood STRING, Host_Listings_Count INT, Host_Total_Listings_Count INT, Host_Verifications STRING, Street STRING, Neighbourhood_Cleansed STRING, City STRING, State STRING, Zipcode INT, Market STRING, Country_Code STRING, Country STRING, Latitude STRING, Longitude STRING, Property_Type STRING, Room_Type STRING, Accommodates INT, Bathrooms STRING, Bedrooms INT, Beds INT, Bed_Type STRING, Amenities STRING, Square_Feet INT, Price INT, Weekly_Price INT, Monthly_Price INT, Security_Deposit INT, Cleaning_Fee INT, Guests_Included INT, Extra_People INT, Minimum_Nights INT, Maximum_Nights INT, Calendar_Updated STRING, Availability_30 INT, Availability_60 INT, Availability_90 INT, Availability_365 INT, Calendar_last_Scraped STRING, Number_of_Reviews INT, First_Review STRING, Last_Review STRING, Review_Scores_Rating INT, Review_Scores_Accuracy INT, Review_Scores_Cleanliness INT, Review_Scores_Checkin INT, Review_Scores_Communication INT, Review_Scores_Location INT, Review_Scores_Value INT, License STRING, Cancellation_Policy STRING, Calculated_host_listings_count INT, Reviews_per_Month STRING, Geolocation STRING, Features STRING)</w:t>
       </w:r>
       <w:r>
         <w:rPr>
@@ -8516,9 +6500,8 @@
           <w:sz w:val="14"/>
           <w:szCs w:val="14"/>
         </w:rPr>
-        <w:t xml:space="preserve">show </w:t>
-      </w:r>
-      <w:proofErr w:type="spellStart"/>
+        <w:t>show cr</w:t>
+      </w:r>
       <w:r>
         <w:rPr>
           <w:rFonts w:ascii="Consolas" w:hAnsi="Consolas"/>
@@ -8526,7 +6509,7 @@
           <w:sz w:val="14"/>
           <w:szCs w:val="14"/>
         </w:rPr>
-        <w:t>cr</w:t>
+        <w:t>e</w:t>
       </w:r>
       <w:r>
         <w:rPr>
@@ -8535,46 +6518,7 @@
           <w:sz w:val="14"/>
           <w:szCs w:val="14"/>
         </w:rPr>
-        <w:t>e</w:t>
-      </w:r>
-      <w:r>
-        <w:rPr>
-          <w:rFonts w:ascii="Consolas" w:hAnsi="Consolas"/>
-          <w:color w:val="FFFFFF" w:themeColor="background1"/>
-          <w:sz w:val="14"/>
-          <w:szCs w:val="14"/>
-        </w:rPr>
-        <w:t>ate</w:t>
-      </w:r>
-      <w:proofErr w:type="spellEnd"/>
-      <w:r>
-        <w:rPr>
-          <w:rFonts w:ascii="Consolas" w:hAnsi="Consolas"/>
-          <w:color w:val="FFFFFF" w:themeColor="background1"/>
-          <w:sz w:val="14"/>
-          <w:szCs w:val="14"/>
-        </w:rPr>
-        <w:t xml:space="preserve"> table </w:t>
-      </w:r>
-      <w:proofErr w:type="spellStart"/>
-      <w:r>
-        <w:rPr>
-          <w:rFonts w:ascii="Consolas" w:hAnsi="Consolas"/>
-          <w:color w:val="FFFFFF" w:themeColor="background1"/>
-          <w:sz w:val="14"/>
-          <w:szCs w:val="14"/>
-        </w:rPr>
-        <w:t>airbnb_madrid</w:t>
-      </w:r>
-      <w:proofErr w:type="spellEnd"/>
-      <w:r>
-        <w:rPr>
-          <w:rFonts w:ascii="Consolas" w:hAnsi="Consolas"/>
-          <w:color w:val="FFFFFF" w:themeColor="background1"/>
-          <w:sz w:val="14"/>
-          <w:szCs w:val="14"/>
-        </w:rPr>
-        <w:t>;</w:t>
+        <w:t>ate table airbnb_madrid;</w:t>
       </w:r>
     </w:p>
     <w:p>
@@ -8667,7 +6611,6 @@
         </w:rPr>
         <w:t xml:space="preserve">CREATE TABLE </w:t>
       </w:r>
-      <w:proofErr w:type="spellStart"/>
       <w:r>
         <w:rPr>
           <w:rFonts w:ascii="Consolas" w:hAnsi="Consolas"/>
@@ -8677,7 +6620,6 @@
         </w:rPr>
         <w:t>weather</w:t>
       </w:r>
-      <w:proofErr w:type="spellEnd"/>
       <w:r>
         <w:rPr>
           <w:rFonts w:ascii="Consolas" w:hAnsi="Consolas"/>
@@ -8685,9 +6627,8 @@
           <w:sz w:val="14"/>
           <w:szCs w:val="14"/>
         </w:rPr>
-        <w:t xml:space="preserve"> (</w:t>
-      </w:r>
-      <w:proofErr w:type="spellStart"/>
+        <w:t xml:space="preserve"> (Date</w:t>
+      </w:r>
       <w:r>
         <w:rPr>
           <w:rFonts w:ascii="Consolas" w:hAnsi="Consolas"/>
@@ -8695,7 +6636,7 @@
           <w:sz w:val="14"/>
           <w:szCs w:val="14"/>
         </w:rPr>
-        <w:t>Date</w:t>
+        <w:t>_Data</w:t>
       </w:r>
       <w:r>
         <w:rPr>
@@ -8704,9 +6645,8 @@
           <w:sz w:val="14"/>
           <w:szCs w:val="14"/>
         </w:rPr>
-        <w:t>_Data</w:t>
-      </w:r>
-      <w:proofErr w:type="spellEnd"/>
+        <w:t xml:space="preserve"> STRING, City STRING, Neighbourhood STRING, Weather_Description STRING, Max_temp INT, Min_temp INT)</w:t>
+      </w:r>
       <w:r>
         <w:rPr>
           <w:rFonts w:ascii="Consolas" w:hAnsi="Consolas"/>
@@ -8714,9 +6654,8 @@
           <w:sz w:val="14"/>
           <w:szCs w:val="14"/>
         </w:rPr>
-        <w:t xml:space="preserve"> STRING, City STRING, </w:t>
-      </w:r>
-      <w:proofErr w:type="spellStart"/>
+        <w:t xml:space="preserve"> ROW FORMAT DELIMITED FIELDS TERMINATED BY '</w:t>
+      </w:r>
       <w:r>
         <w:rPr>
           <w:rFonts w:ascii="Consolas" w:hAnsi="Consolas"/>
@@ -8724,9 +6663,8 @@
           <w:sz w:val="14"/>
           <w:szCs w:val="14"/>
         </w:rPr>
-        <w:t>Neighbourhood</w:t>
-      </w:r>
-      <w:proofErr w:type="spellEnd"/>
+        <w:t>;</w:t>
+      </w:r>
       <w:r>
         <w:rPr>
           <w:rFonts w:ascii="Consolas" w:hAnsi="Consolas"/>
@@ -8734,19 +6672,27 @@
           <w:sz w:val="14"/>
           <w:szCs w:val="14"/>
         </w:rPr>
-        <w:t xml:space="preserve"> STRING, </w:t>
-      </w:r>
-      <w:proofErr w:type="spellStart"/>
-      <w:r>
+        <w:t>';</w:t>
+      </w:r>
+    </w:p>
+    <w:p>
+      <w:pPr>
+        <w:shd w:val="clear" w:color="auto" w:fill="1F4E79" w:themeFill="accent5" w:themeFillShade="80"/>
+        <w:ind w:left="567" w:right="5669"/>
+        <w:jc w:val="both"/>
         <w:rPr>
           <w:rFonts w:ascii="Consolas" w:hAnsi="Consolas"/>
           <w:color w:val="FFFFFF" w:themeColor="background1"/>
           <w:sz w:val="14"/>
           <w:szCs w:val="14"/>
         </w:rPr>
-        <w:t>Weather_Description</w:t>
-      </w:r>
-      <w:proofErr w:type="spellEnd"/>
+      </w:pPr>
+      <w:r>
+        <w:rPr>
+          <w:noProof/>
+        </w:rPr>
+        <w:t xml:space="preserve"> </w:t>
+      </w:r>
       <w:r>
         <w:rPr>
           <w:rFonts w:ascii="Consolas" w:hAnsi="Consolas"/>
@@ -8754,9 +6700,8 @@
           <w:sz w:val="14"/>
           <w:szCs w:val="14"/>
         </w:rPr>
-        <w:t xml:space="preserve"> STRING, </w:t>
-      </w:r>
-      <w:proofErr w:type="spellStart"/>
+        <w:t>show cr</w:t>
+      </w:r>
       <w:r>
         <w:rPr>
           <w:rFonts w:ascii="Consolas" w:hAnsi="Consolas"/>
@@ -8764,9 +6709,8 @@
           <w:sz w:val="14"/>
           <w:szCs w:val="14"/>
         </w:rPr>
-        <w:t>Max_temp</w:t>
-      </w:r>
-      <w:proofErr w:type="spellEnd"/>
+        <w:t>e</w:t>
+      </w:r>
       <w:r>
         <w:rPr>
           <w:rFonts w:ascii="Consolas" w:hAnsi="Consolas"/>
@@ -8774,9 +6718,8 @@
           <w:sz w:val="14"/>
           <w:szCs w:val="14"/>
         </w:rPr>
-        <w:t xml:space="preserve"> INT, </w:t>
-      </w:r>
-      <w:proofErr w:type="spellStart"/>
+        <w:t xml:space="preserve">ate table </w:t>
+      </w:r>
       <w:r>
         <w:rPr>
           <w:rFonts w:ascii="Consolas" w:hAnsi="Consolas"/>
@@ -8784,122 +6727,8 @@
           <w:sz w:val="14"/>
           <w:szCs w:val="14"/>
         </w:rPr>
-        <w:t>Min_temp</w:t>
-      </w:r>
-      <w:proofErr w:type="spellEnd"/>
-      <w:r>
-        <w:rPr>
-          <w:rFonts w:ascii="Consolas" w:hAnsi="Consolas"/>
-          <w:color w:val="FFFFFF" w:themeColor="background1"/>
-          <w:sz w:val="14"/>
-          <w:szCs w:val="14"/>
-        </w:rPr>
-        <w:t xml:space="preserve"> INT)</w:t>
-      </w:r>
-      <w:r>
-        <w:rPr>
-          <w:rFonts w:ascii="Consolas" w:hAnsi="Consolas"/>
-          <w:color w:val="FFFFFF" w:themeColor="background1"/>
-          <w:sz w:val="14"/>
-          <w:szCs w:val="14"/>
-        </w:rPr>
-        <w:t xml:space="preserve"> ROW FORMAT DELIMITED FIELDS TERMINATED BY '</w:t>
-      </w:r>
-      <w:r>
-        <w:rPr>
-          <w:rFonts w:ascii="Consolas" w:hAnsi="Consolas"/>
-          <w:color w:val="FFFFFF" w:themeColor="background1"/>
-          <w:sz w:val="14"/>
-          <w:szCs w:val="14"/>
-        </w:rPr>
-        <w:t>;</w:t>
-      </w:r>
-      <w:r>
-        <w:rPr>
-          <w:rFonts w:ascii="Consolas" w:hAnsi="Consolas"/>
-          <w:color w:val="FFFFFF" w:themeColor="background1"/>
-          <w:sz w:val="14"/>
-          <w:szCs w:val="14"/>
-        </w:rPr>
-        <w:t>';</w:t>
-      </w:r>
-    </w:p>
-    <w:p>
-      <w:pPr>
-        <w:shd w:val="clear" w:color="auto" w:fill="1F4E79" w:themeFill="accent5" w:themeFillShade="80"/>
-        <w:ind w:left="567" w:right="5669"/>
-        <w:jc w:val="both"/>
-        <w:rPr>
-          <w:rFonts w:ascii="Consolas" w:hAnsi="Consolas"/>
-          <w:color w:val="FFFFFF" w:themeColor="background1"/>
-          <w:sz w:val="14"/>
-          <w:szCs w:val="14"/>
-        </w:rPr>
-      </w:pPr>
-      <w:r>
-        <w:rPr>
-          <w:noProof/>
-        </w:rPr>
-        <w:t xml:space="preserve"> </w:t>
-      </w:r>
-      <w:r>
-        <w:rPr>
-          <w:rFonts w:ascii="Consolas" w:hAnsi="Consolas"/>
-          <w:color w:val="FFFFFF" w:themeColor="background1"/>
-          <w:sz w:val="14"/>
-          <w:szCs w:val="14"/>
-        </w:rPr>
-        <w:t xml:space="preserve">show </w:t>
-      </w:r>
-      <w:proofErr w:type="spellStart"/>
-      <w:r>
-        <w:rPr>
-          <w:rFonts w:ascii="Consolas" w:hAnsi="Consolas"/>
-          <w:color w:val="FFFFFF" w:themeColor="background1"/>
-          <w:sz w:val="14"/>
-          <w:szCs w:val="14"/>
-        </w:rPr>
-        <w:t>cr</w:t>
-      </w:r>
-      <w:r>
-        <w:rPr>
-          <w:rFonts w:ascii="Consolas" w:hAnsi="Consolas"/>
-          <w:color w:val="FFFFFF" w:themeColor="background1"/>
-          <w:sz w:val="14"/>
-          <w:szCs w:val="14"/>
-        </w:rPr>
-        <w:t>e</w:t>
-      </w:r>
-      <w:r>
-        <w:rPr>
-          <w:rFonts w:ascii="Consolas" w:hAnsi="Consolas"/>
-          <w:color w:val="FFFFFF" w:themeColor="background1"/>
-          <w:sz w:val="14"/>
-          <w:szCs w:val="14"/>
-        </w:rPr>
-        <w:t>ate</w:t>
-      </w:r>
-      <w:proofErr w:type="spellEnd"/>
-      <w:r>
-        <w:rPr>
-          <w:rFonts w:ascii="Consolas" w:hAnsi="Consolas"/>
-          <w:color w:val="FFFFFF" w:themeColor="background1"/>
-          <w:sz w:val="14"/>
-          <w:szCs w:val="14"/>
-        </w:rPr>
-        <w:t xml:space="preserve"> table </w:t>
-      </w:r>
-      <w:proofErr w:type="spellStart"/>
-      <w:r>
-        <w:rPr>
-          <w:rFonts w:ascii="Consolas" w:hAnsi="Consolas"/>
-          <w:color w:val="FFFFFF" w:themeColor="background1"/>
-          <w:sz w:val="14"/>
-          <w:szCs w:val="14"/>
-        </w:rPr>
         <w:t>weather</w:t>
       </w:r>
-      <w:proofErr w:type="spellEnd"/>
       <w:r>
         <w:rPr>
           <w:rFonts w:ascii="Consolas" w:hAnsi="Consolas"/>
@@ -9040,19 +6869,23 @@
           <w:sz w:val="14"/>
           <w:szCs w:val="14"/>
         </w:rPr>
-        <w:t>LOAD DATA INPATH '</w:t>
-      </w:r>
-      <w:proofErr w:type="spellStart"/>
-      <w:r>
+        <w:t>LOAD DATA INPATH 'gs://segmento-pabd/airbnb-listings_madrid.csv' INTO TABLE airbnb_madrid;</w:t>
+      </w:r>
+    </w:p>
+    <w:p>
+      <w:pPr>
+        <w:shd w:val="clear" w:color="auto" w:fill="1F4E79" w:themeFill="accent5" w:themeFillShade="80"/>
+        <w:ind w:left="567" w:right="2408"/>
+        <w:jc w:val="both"/>
         <w:rPr>
           <w:rFonts w:ascii="Consolas" w:hAnsi="Consolas"/>
           <w:color w:val="FFFFFF" w:themeColor="background1"/>
           <w:sz w:val="14"/>
           <w:szCs w:val="14"/>
         </w:rPr>
-        <w:t>gs</w:t>
-      </w:r>
-      <w:proofErr w:type="spellEnd"/>
+      </w:pPr>
+      <w:bookmarkStart w:id="1" w:name="_GoBack"/>
+      <w:bookmarkEnd w:id="1"/>
       <w:r>
         <w:rPr>
           <w:rFonts w:ascii="Consolas" w:hAnsi="Consolas"/>
@@ -9060,19 +6893,44 @@
           <w:sz w:val="14"/>
           <w:szCs w:val="14"/>
         </w:rPr>
-        <w:t>://segmento-</w:t>
-      </w:r>
-      <w:proofErr w:type="spellStart"/>
-      <w:r>
+        <w:t>LOAD DATA INPATH 'gs://segmento-pabd/eltiempo.csv' INTO TABLE weather;</w:t>
+      </w:r>
+    </w:p>
+    <w:p>
+      <w:pPr>
+        <w:jc w:val="both"/>
+      </w:pPr>
+      <w:r>
+        <w:t>Y</w:t>
+      </w:r>
+      <w:r>
+        <w:t xml:space="preserve"> una vez cargadas,</w:t>
+      </w:r>
+      <w:r>
+        <w:t xml:space="preserve"> </w:t>
+      </w:r>
+      <w:r>
+        <w:t xml:space="preserve">verificamos que tienen </w:t>
+      </w:r>
+      <w:r>
+        <w:t>datos</w:t>
+      </w:r>
+      <w:r>
+        <w:t>:</w:t>
+      </w:r>
+    </w:p>
+    <w:p>
+      <w:pPr>
+        <w:shd w:val="clear" w:color="auto" w:fill="1F4E79" w:themeFill="accent5" w:themeFillShade="80"/>
+        <w:ind w:left="567" w:right="5102"/>
+        <w:jc w:val="both"/>
         <w:rPr>
           <w:rFonts w:ascii="Consolas" w:hAnsi="Consolas"/>
           <w:color w:val="FFFFFF" w:themeColor="background1"/>
           <w:sz w:val="14"/>
           <w:szCs w:val="14"/>
         </w:rPr>
-        <w:t>pabd</w:t>
-      </w:r>
-      <w:proofErr w:type="spellEnd"/>
+      </w:pPr>
       <w:r>
         <w:rPr>
           <w:rFonts w:ascii="Consolas" w:hAnsi="Consolas"/>
@@ -9080,19 +6938,21 @@
           <w:sz w:val="14"/>
           <w:szCs w:val="14"/>
         </w:rPr>
-        <w:t xml:space="preserve">/airbnb-listings_madrid.csv' INTO TABLE </w:t>
-      </w:r>
-      <w:proofErr w:type="spellStart"/>
-      <w:r>
+        <w:t>select * from airbnb_madrid limit 1;</w:t>
+      </w:r>
+    </w:p>
+    <w:p>
+      <w:pPr>
+        <w:shd w:val="clear" w:color="auto" w:fill="1F4E79" w:themeFill="accent5" w:themeFillShade="80"/>
+        <w:ind w:left="567" w:right="5527"/>
+        <w:jc w:val="both"/>
         <w:rPr>
           <w:rFonts w:ascii="Consolas" w:hAnsi="Consolas"/>
           <w:color w:val="FFFFFF" w:themeColor="background1"/>
           <w:sz w:val="14"/>
           <w:szCs w:val="14"/>
         </w:rPr>
-        <w:t>airbnb_madrid</w:t>
-      </w:r>
-      <w:proofErr w:type="spellEnd"/>
+      </w:pPr>
       <w:r>
         <w:rPr>
           <w:rFonts w:ascii="Consolas" w:hAnsi="Consolas"/>
@@ -9100,304 +6960,7 @@
           <w:sz w:val="14"/>
           <w:szCs w:val="14"/>
         </w:rPr>
-        <w:t>;</w:t>
-      </w:r>
-    </w:p>
-    <w:p>
-      <w:pPr>
-        <w:shd w:val="clear" w:color="auto" w:fill="1F4E79" w:themeFill="accent5" w:themeFillShade="80"/>
-        <w:ind w:left="567" w:right="2408"/>
-        <w:jc w:val="both"/>
-        <w:rPr>
-          <w:rFonts w:ascii="Consolas" w:hAnsi="Consolas"/>
-          <w:color w:val="FFFFFF" w:themeColor="background1"/>
-          <w:sz w:val="14"/>
-          <w:szCs w:val="14"/>
-        </w:rPr>
-      </w:pPr>
-      <w:r>
-        <w:rPr>
-          <w:noProof/>
-        </w:rPr>
-        <w:t xml:space="preserve"> </w:t>
-      </w:r>
-      <w:r>
-        <w:rPr>
-          <w:rFonts w:ascii="Consolas" w:hAnsi="Consolas"/>
-          <w:color w:val="FFFFFF" w:themeColor="background1"/>
-          <w:sz w:val="14"/>
-          <w:szCs w:val="14"/>
-        </w:rPr>
-        <w:t>LOAD DATA INPATH '</w:t>
-      </w:r>
-      <w:proofErr w:type="spellStart"/>
-      <w:r>
-        <w:rPr>
-          <w:rFonts w:ascii="Consolas" w:hAnsi="Consolas"/>
-          <w:color w:val="FFFFFF" w:themeColor="background1"/>
-          <w:sz w:val="14"/>
-          <w:szCs w:val="14"/>
-        </w:rPr>
-        <w:t>gs</w:t>
-      </w:r>
-      <w:proofErr w:type="spellEnd"/>
-      <w:r>
-        <w:rPr>
-          <w:rFonts w:ascii="Consolas" w:hAnsi="Consolas"/>
-          <w:color w:val="FFFFFF" w:themeColor="background1"/>
-          <w:sz w:val="14"/>
-          <w:szCs w:val="14"/>
-        </w:rPr>
-        <w:t>://segmento-</w:t>
-      </w:r>
-      <w:proofErr w:type="spellStart"/>
-      <w:r>
-        <w:rPr>
-          <w:rFonts w:ascii="Consolas" w:hAnsi="Consolas"/>
-          <w:color w:val="FFFFFF" w:themeColor="background1"/>
-          <w:sz w:val="14"/>
-          <w:szCs w:val="14"/>
-        </w:rPr>
-        <w:t>pabd</w:t>
-      </w:r>
-      <w:proofErr w:type="spellEnd"/>
-      <w:r>
-        <w:rPr>
-          <w:rFonts w:ascii="Consolas" w:hAnsi="Consolas"/>
-          <w:color w:val="FFFFFF" w:themeColor="background1"/>
-          <w:sz w:val="14"/>
-          <w:szCs w:val="14"/>
-        </w:rPr>
-        <w:t xml:space="preserve">/eltiempo.csv' INTO TABLE </w:t>
-      </w:r>
-      <w:proofErr w:type="spellStart"/>
-      <w:r>
-        <w:rPr>
-          <w:rFonts w:ascii="Consolas" w:hAnsi="Consolas"/>
-          <w:color w:val="FFFFFF" w:themeColor="background1"/>
-          <w:sz w:val="14"/>
-          <w:szCs w:val="14"/>
-        </w:rPr>
-        <w:t>weather</w:t>
-      </w:r>
-      <w:proofErr w:type="spellEnd"/>
-      <w:r>
-        <w:rPr>
-          <w:rFonts w:ascii="Consolas" w:hAnsi="Consolas"/>
-          <w:color w:val="FFFFFF" w:themeColor="background1"/>
-          <w:sz w:val="14"/>
-          <w:szCs w:val="14"/>
-        </w:rPr>
-        <w:t>;</w:t>
-      </w:r>
-    </w:p>
-    <w:p>
-      <w:pPr>
-        <w:jc w:val="both"/>
-      </w:pPr>
-      <w:r>
-        <w:t>Y</w:t>
-      </w:r>
-      <w:r>
-        <w:t xml:space="preserve"> una vez cargadas,</w:t>
-      </w:r>
-      <w:r>
-        <w:t xml:space="preserve"> </w:t>
-      </w:r>
-      <w:r>
-        <w:t xml:space="preserve">verificamos que tienen </w:t>
-      </w:r>
-      <w:r>
-        <w:t>datos</w:t>
-      </w:r>
-      <w:r>
-        <w:t>:</w:t>
-      </w:r>
-    </w:p>
-    <w:p>
-      <w:pPr>
-        <w:shd w:val="clear" w:color="auto" w:fill="1F4E79" w:themeFill="accent5" w:themeFillShade="80"/>
-        <w:ind w:left="567" w:right="5102"/>
-        <w:jc w:val="both"/>
-        <w:rPr>
-          <w:rFonts w:ascii="Consolas" w:hAnsi="Consolas"/>
-          <w:color w:val="FFFFFF" w:themeColor="background1"/>
-          <w:sz w:val="14"/>
-          <w:szCs w:val="14"/>
-        </w:rPr>
-      </w:pPr>
-      <w:proofErr w:type="spellStart"/>
-      <w:r>
-        <w:rPr>
-          <w:rFonts w:ascii="Consolas" w:hAnsi="Consolas"/>
-          <w:color w:val="FFFFFF" w:themeColor="background1"/>
-          <w:sz w:val="14"/>
-          <w:szCs w:val="14"/>
-        </w:rPr>
-        <w:t>select</w:t>
-      </w:r>
-      <w:proofErr w:type="spellEnd"/>
-      <w:r>
-        <w:rPr>
-          <w:rFonts w:ascii="Consolas" w:hAnsi="Consolas"/>
-          <w:color w:val="FFFFFF" w:themeColor="background1"/>
-          <w:sz w:val="14"/>
-          <w:szCs w:val="14"/>
-        </w:rPr>
-        <w:t xml:space="preserve"> * </w:t>
-      </w:r>
-      <w:proofErr w:type="spellStart"/>
-      <w:r>
-        <w:rPr>
-          <w:rFonts w:ascii="Consolas" w:hAnsi="Consolas"/>
-          <w:color w:val="FFFFFF" w:themeColor="background1"/>
-          <w:sz w:val="14"/>
-          <w:szCs w:val="14"/>
-        </w:rPr>
-        <w:t>from</w:t>
-      </w:r>
-      <w:proofErr w:type="spellEnd"/>
-      <w:r>
-        <w:rPr>
-          <w:rFonts w:ascii="Consolas" w:hAnsi="Consolas"/>
-          <w:color w:val="FFFFFF" w:themeColor="background1"/>
-          <w:sz w:val="14"/>
-          <w:szCs w:val="14"/>
-        </w:rPr>
-        <w:t xml:space="preserve"> </w:t>
-      </w:r>
-      <w:proofErr w:type="spellStart"/>
-      <w:r>
-        <w:rPr>
-          <w:rFonts w:ascii="Consolas" w:hAnsi="Consolas"/>
-          <w:color w:val="FFFFFF" w:themeColor="background1"/>
-          <w:sz w:val="14"/>
-          <w:szCs w:val="14"/>
-        </w:rPr>
-        <w:t>airbnb_madrid</w:t>
-      </w:r>
-      <w:proofErr w:type="spellEnd"/>
-      <w:r>
-        <w:rPr>
-          <w:rFonts w:ascii="Consolas" w:hAnsi="Consolas"/>
-          <w:color w:val="FFFFFF" w:themeColor="background1"/>
-          <w:sz w:val="14"/>
-          <w:szCs w:val="14"/>
-        </w:rPr>
-        <w:t xml:space="preserve"> </w:t>
-      </w:r>
-      <w:proofErr w:type="spellStart"/>
-      <w:r>
-        <w:rPr>
-          <w:rFonts w:ascii="Consolas" w:hAnsi="Consolas"/>
-          <w:color w:val="FFFFFF" w:themeColor="background1"/>
-          <w:sz w:val="14"/>
-          <w:szCs w:val="14"/>
-        </w:rPr>
-        <w:t>limit</w:t>
-      </w:r>
-      <w:proofErr w:type="spellEnd"/>
-      <w:r>
-        <w:rPr>
-          <w:rFonts w:ascii="Consolas" w:hAnsi="Consolas"/>
-          <w:color w:val="FFFFFF" w:themeColor="background1"/>
-          <w:sz w:val="14"/>
-          <w:szCs w:val="14"/>
-        </w:rPr>
-        <w:t xml:space="preserve"> 1;</w:t>
-      </w:r>
-    </w:p>
-    <w:p>
-      <w:pPr>
-        <w:shd w:val="clear" w:color="auto" w:fill="1F4E79" w:themeFill="accent5" w:themeFillShade="80"/>
-        <w:ind w:left="567" w:right="5527"/>
-        <w:jc w:val="both"/>
-        <w:rPr>
-          <w:rFonts w:ascii="Consolas" w:hAnsi="Consolas"/>
-          <w:color w:val="FFFFFF" w:themeColor="background1"/>
-          <w:sz w:val="14"/>
-          <w:szCs w:val="14"/>
-        </w:rPr>
-      </w:pPr>
-      <w:proofErr w:type="spellStart"/>
-      <w:r>
-        <w:rPr>
-          <w:rFonts w:ascii="Consolas" w:hAnsi="Consolas"/>
-          <w:color w:val="FFFFFF" w:themeColor="background1"/>
-          <w:sz w:val="14"/>
-          <w:szCs w:val="14"/>
-        </w:rPr>
-        <w:t>select</w:t>
-      </w:r>
-      <w:proofErr w:type="spellEnd"/>
-      <w:r>
-        <w:rPr>
-          <w:rFonts w:ascii="Consolas" w:hAnsi="Consolas"/>
-          <w:color w:val="FFFFFF" w:themeColor="background1"/>
-          <w:sz w:val="14"/>
-          <w:szCs w:val="14"/>
-        </w:rPr>
-        <w:t xml:space="preserve"> * </w:t>
-      </w:r>
-      <w:proofErr w:type="spellStart"/>
-      <w:r>
-        <w:rPr>
-          <w:rFonts w:ascii="Consolas" w:hAnsi="Consolas"/>
-          <w:color w:val="FFFFFF" w:themeColor="background1"/>
-          <w:sz w:val="14"/>
-          <w:szCs w:val="14"/>
-        </w:rPr>
-        <w:t>from</w:t>
-      </w:r>
-      <w:proofErr w:type="spellEnd"/>
-      <w:r>
-        <w:rPr>
-          <w:rFonts w:ascii="Consolas" w:hAnsi="Consolas"/>
-          <w:color w:val="FFFFFF" w:themeColor="background1"/>
-          <w:sz w:val="14"/>
-          <w:szCs w:val="14"/>
-        </w:rPr>
-        <w:t xml:space="preserve"> </w:t>
-      </w:r>
-      <w:proofErr w:type="spellStart"/>
-      <w:r>
-        <w:rPr>
-          <w:rFonts w:ascii="Consolas" w:hAnsi="Consolas"/>
-          <w:color w:val="FFFFFF" w:themeColor="background1"/>
-          <w:sz w:val="14"/>
-          <w:szCs w:val="14"/>
-        </w:rPr>
-        <w:t>weather</w:t>
-      </w:r>
-      <w:proofErr w:type="spellEnd"/>
-      <w:r>
-        <w:rPr>
-          <w:rFonts w:ascii="Consolas" w:hAnsi="Consolas"/>
-          <w:color w:val="FFFFFF" w:themeColor="background1"/>
-          <w:sz w:val="14"/>
-          <w:szCs w:val="14"/>
-        </w:rPr>
-        <w:t xml:space="preserve"> </w:t>
-      </w:r>
-      <w:proofErr w:type="spellStart"/>
-      <w:r>
-        <w:rPr>
-          <w:rFonts w:ascii="Consolas" w:hAnsi="Consolas"/>
-          <w:color w:val="FFFFFF" w:themeColor="background1"/>
-          <w:sz w:val="14"/>
-          <w:szCs w:val="14"/>
-        </w:rPr>
-        <w:t>limit</w:t>
-      </w:r>
-      <w:proofErr w:type="spellEnd"/>
-      <w:r>
-        <w:rPr>
-          <w:rFonts w:ascii="Consolas" w:hAnsi="Consolas"/>
-          <w:color w:val="FFFFFF" w:themeColor="background1"/>
-          <w:sz w:val="14"/>
-          <w:szCs w:val="14"/>
-        </w:rPr>
-        <w:t xml:space="preserve"> 5;</w:t>
+        <w:t>select * from weather limit 5;</w:t>
       </w:r>
     </w:p>
     <w:p>
@@ -9528,15 +7091,7 @@
         <w:jc w:val="both"/>
       </w:pPr>
       <w:r>
-        <w:t xml:space="preserve">Una vez se han aprovisionado las tablas y se ha verificado la corrección de sus datos sólo queda comenzar a diseñar procesos que exploten esa información para luego </w:t>
-      </w:r>
-      <w:proofErr w:type="spellStart"/>
-      <w:r>
-        <w:t>productivizarlos</w:t>
-      </w:r>
-      <w:proofErr w:type="spellEnd"/>
-      <w:r>
-        <w:t xml:space="preserve"> de forma planificada.</w:t>
+        <w:t>Una vez se han aprovisionado las tablas y se ha verificado la corrección de sus datos sólo queda comenzar a diseñar procesos que exploten esa información para luego productivizarlos de forma planificada.</w:t>
       </w:r>
     </w:p>
     <w:p>
@@ -9562,15 +7117,12 @@
       <w:r>
         <w:t xml:space="preserve">que proporcionen datos relevantes de los pisos más caros o más baratos por zona con su información meteorológica semanal agregada, aplicaciones de búsqueda </w:t>
       </w:r>
-      <w:proofErr w:type="spellStart"/>
       <w:r>
         <w:t>portalizadas</w:t>
       </w:r>
-      <w:proofErr w:type="spellEnd"/>
       <w:r>
         <w:t xml:space="preserve">, desarrolladas en </w:t>
       </w:r>
-      <w:proofErr w:type="spellStart"/>
       <w:r>
         <w:rPr>
           <w:b/>
@@ -9578,7 +7130,6 @@
         </w:rPr>
         <w:t>PySpark</w:t>
       </w:r>
-      <w:proofErr w:type="spellEnd"/>
       <w:r>
         <w:t xml:space="preserve"> atacando </w:t>
       </w:r>
@@ -9656,15 +7207,7 @@
         <w:t>Ricardo Vegas</w:t>
       </w:r>
       <w:r>
-        <w:t xml:space="preserve">, por su gran atención corrigiendo nuestros errores, despejando nuestras dudas (en las clases y en </w:t>
-      </w:r>
-      <w:proofErr w:type="spellStart"/>
-      <w:r>
-        <w:t>Slack</w:t>
-      </w:r>
-      <w:proofErr w:type="spellEnd"/>
-      <w:r>
-        <w:t xml:space="preserve">) y por su generosidad preparando toda la documentación teórica y práctica para </w:t>
+        <w:t xml:space="preserve">, por su gran atención corrigiendo nuestros errores, despejando nuestras dudas (en las clases y en Slack) y por su generosidad preparando toda la documentación teórica y práctica para </w:t>
       </w:r>
       <w:r>
         <w:t>las clases</w:t>
@@ -9692,37 +7235,18 @@
       <w:r>
         <w:t xml:space="preserve"> aprendiendo más cosas, como desplegar </w:t>
       </w:r>
-      <w:proofErr w:type="spellStart"/>
-      <w:r>
-        <w:t>OnPremise</w:t>
-      </w:r>
-      <w:proofErr w:type="spellEnd"/>
-      <w:r>
-        <w:t xml:space="preserve"> y en </w:t>
-      </w:r>
-      <w:r>
-        <w:t xml:space="preserve">Cloud la capa final de aplicaciones sobre un </w:t>
-      </w:r>
-      <w:proofErr w:type="spellStart"/>
-      <w:r>
-        <w:t>cluster</w:t>
-      </w:r>
-      <w:proofErr w:type="spellEnd"/>
+      <w:r>
+        <w:t xml:space="preserve">OnPremise y en </w:t>
+      </w:r>
+      <w:r>
+        <w:t>Cloud la capa final de aplicaciones sobre un cluster</w:t>
+      </w:r>
       <w:r>
         <w:t>,</w:t>
       </w:r>
       <w:r>
-        <w:t xml:space="preserve"> formas de ingesta (</w:t>
-      </w:r>
-      <w:proofErr w:type="spellStart"/>
-      <w:r>
-        <w:t>staging</w:t>
-      </w:r>
-      <w:proofErr w:type="spellEnd"/>
-      <w:r>
-        <w:t xml:space="preserve">) que las que no hemos podido ni hablar como </w:t>
-      </w:r>
-      <w:proofErr w:type="spellStart"/>
+        <w:t xml:space="preserve"> formas de ingesta (staging) que las que no hemos podido ni hablar como </w:t>
+      </w:r>
       <w:r>
         <w:rPr>
           <w:b/>
@@ -9730,16 +7254,9 @@
         </w:rPr>
         <w:t>sqoop</w:t>
       </w:r>
-      <w:proofErr w:type="spellEnd"/>
-      <w:r>
-        <w:t xml:space="preserve"> o base</w:t>
-      </w:r>
-      <w:bookmarkStart w:id="1" w:name="_GoBack"/>
-      <w:bookmarkEnd w:id="1"/>
-      <w:r>
-        <w:t xml:space="preserve">s de datos como </w:t>
-      </w:r>
-      <w:proofErr w:type="spellStart"/>
+      <w:r>
+        <w:t xml:space="preserve"> o bases de datos como </w:t>
+      </w:r>
       <w:r>
         <w:rPr>
           <w:b/>
@@ -9747,7 +7264,6 @@
         </w:rPr>
         <w:t>Cassandra</w:t>
       </w:r>
-      <w:proofErr w:type="spellEnd"/>
       <w:r>
         <w:t>.</w:t>
       </w:r>
@@ -9757,23 +7273,7 @@
         <w:jc w:val="both"/>
       </w:pPr>
       <w:r>
-        <w:t xml:space="preserve">Seguro que con otra semana más de clases hubiera ganado yo el </w:t>
-      </w:r>
-      <w:proofErr w:type="spellStart"/>
-      <w:r>
-        <w:t>Kahoot</w:t>
-      </w:r>
-      <w:proofErr w:type="spellEnd"/>
-      <w:r>
-        <w:t xml:space="preserve"> (es broma… jajaja… el compañero </w:t>
-      </w:r>
-      <w:proofErr w:type="spellStart"/>
-      <w:r>
-        <w:t>FJAsensi</w:t>
-      </w:r>
-      <w:proofErr w:type="spellEnd"/>
-      <w:r>
-        <w:t xml:space="preserve"> es invencible).</w:t>
+        <w:t>Seguro que con otra semana más de clases hubiera ganado yo el Kahoot (es broma… jajaja… el compañero FJAsensi es invencible).</w:t>
       </w:r>
     </w:p>
     <w:p>
@@ -11568,7 +9068,7 @@
       </w:pPr>
     </w:pPrDefault>
   </w:docDefaults>
-  <w:latentStyles w:defLockedState="0" w:defUIPriority="99" w:defSemiHidden="0" w:defUnhideWhenUsed="0" w:defQFormat="0" w:count="377">
+  <w:latentStyles w:defLockedState="0" w:defUIPriority="99" w:defSemiHidden="0" w:defUnhideWhenUsed="0" w:defQFormat="0" w:count="376">
     <w:lsdException w:name="Normal" w:uiPriority="0" w:qFormat="1"/>
     <w:lsdException w:name="heading 1" w:uiPriority="9" w:qFormat="1"/>
     <w:lsdException w:name="heading 2" w:semiHidden="1" w:uiPriority="9" w:unhideWhenUsed="1" w:qFormat="1"/>
@@ -11945,7 +9445,6 @@
     <w:lsdException w:name="Hashtag" w:semiHidden="1" w:unhideWhenUsed="1"/>
     <w:lsdException w:name="Unresolved Mention" w:semiHidden="1" w:unhideWhenUsed="1"/>
     <w:lsdException w:name="Smart Link" w:semiHidden="1" w:unhideWhenUsed="1"/>
-    <w:lsdException w:name="Smart Link Error" w:semiHidden="1" w:unhideWhenUsed="1"/>
   </w:latentStyles>
   <w:style w:type="paragraph" w:default="1" w:styleId="Normal">
     <w:name w:val="Normal"/>
@@ -12489,7 +9988,7 @@
 </file>
 
 <file path=customXml/itemProps1.xml><?xml version="1.0" encoding="utf-8"?>
-<ds:datastoreItem xmlns:ds="http://schemas.openxmlformats.org/officeDocument/2006/customXml" ds:itemID="{28DDFD72-B2D3-4E8E-98B2-127D2EAC86EA}">
+<ds:datastoreItem xmlns:ds="http://schemas.openxmlformats.org/officeDocument/2006/customXml" ds:itemID="{4E5A8495-52F8-483A-A17C-6AA737AC46FA}">
   <ds:schemaRefs>
     <ds:schemaRef ds:uri="http://schemas.openxmlformats.org/officeDocument/2006/bibliography"/>
   </ds:schemaRefs>

</xml_diff>